<commit_message>
Update card and notes in training A
</commit_message>
<xml_diff>
--- a/CSE_199_Sprint_Card.docx
+++ b/CSE_199_Sprint_Card.docx
@@ -23,14 +23,19 @@
           <w:tcPr>
             <w:tcW w:w="5310" w:type="dxa"/>
             <w:tcBorders>
-              <w:bottom w:val="single" w:sz="4" w:space="0" w:color="auto"/>
+              <w:top w:val="single" w:sz="12" w:space="0" w:color="000000" w:themeColor="text1"/>
+              <w:left w:val="single" w:sz="12" w:space="0" w:color="000000" w:themeColor="text1"/>
+              <w:bottom w:val="single" w:sz="12" w:space="0" w:color="000000" w:themeColor="text1"/>
+              <w:right w:val="single" w:sz="12" w:space="0" w:color="000000" w:themeColor="text1"/>
             </w:tcBorders>
+            <w:shd w:val="clear" w:color="auto" w:fill="FFF2CC" w:themeFill="accent4" w:themeFillTint="33"/>
           </w:tcPr>
           <w:p>
             <w:pPr>
               <w:jc w:val="center"/>
               <w:rPr>
                 <w:b/>
+                <w:color w:val="4472C4" w:themeColor="accent5"/>
                 <w:sz w:val="21"/>
                 <w:szCs w:val="21"/>
               </w:rPr>
@@ -38,65 +43,29 @@
             <w:r>
               <w:rPr>
                 <w:b/>
+                <w:color w:val="4472C4" w:themeColor="accent5"/>
                 <w:sz w:val="21"/>
                 <w:szCs w:val="21"/>
               </w:rPr>
-              <w:t xml:space="preserve">CSE </w:t>
-            </w:r>
-            <w:r>
-              <w:rPr>
-                <w:b/>
-                <w:sz w:val="21"/>
-                <w:szCs w:val="21"/>
-              </w:rPr>
-              <w:t>199</w:t>
-            </w:r>
-            <w:r>
-              <w:rPr>
-                <w:b/>
-                <w:sz w:val="21"/>
-                <w:szCs w:val="21"/>
-              </w:rPr>
-              <w:t xml:space="preserve"> </w:t>
-            </w:r>
-            <w:r>
-              <w:rPr>
-                <w:b/>
-                <w:sz w:val="21"/>
-                <w:szCs w:val="21"/>
-              </w:rPr>
-              <w:t>Sprint</w:t>
-            </w:r>
-            <w:r>
-              <w:rPr>
-                <w:b/>
-                <w:sz w:val="21"/>
-                <w:szCs w:val="21"/>
-              </w:rPr>
-              <w:t xml:space="preserve"> Card</w:t>
+              <w:t>CSE 199 Sprint Card</w:t>
             </w:r>
           </w:p>
           <w:p>
             <w:pPr>
               <w:rPr>
-                <w:sz w:val="10"/>
-                <w:szCs w:val="10"/>
+                <w:b/>
+                <w:color w:val="385623" w:themeColor="accent6" w:themeShade="80"/>
+                <w:sz w:val="16"/>
+                <w:szCs w:val="16"/>
               </w:rPr>
             </w:pPr>
           </w:p>
           <w:p>
             <w:pPr>
-              <w:jc w:val="center"/>
               <w:rPr>
                 <w:b/>
-                <w:sz w:val="16"/>
-                <w:szCs w:val="16"/>
-              </w:rPr>
-            </w:pPr>
-          </w:p>
-          <w:p>
-            <w:pPr>
-              <w:rPr>
+                <w:bCs/>
+                <w:color w:val="385623" w:themeColor="accent6" w:themeShade="80"/>
                 <w:sz w:val="21"/>
                 <w:szCs w:val="21"/>
               </w:rPr>
@@ -105,84 +74,11 @@
               <w:rPr>
                 <w:b/>
                 <w:bCs/>
+                <w:color w:val="385623" w:themeColor="accent6" w:themeShade="80"/>
                 <w:sz w:val="21"/>
                 <w:szCs w:val="21"/>
               </w:rPr>
-              <w:t xml:space="preserve">Full </w:t>
-            </w:r>
-            <w:r>
-              <w:rPr>
-                <w:b/>
-                <w:bCs/>
-                <w:sz w:val="21"/>
-                <w:szCs w:val="21"/>
-              </w:rPr>
-              <w:t>Name</w:t>
-            </w:r>
-            <w:r>
-              <w:rPr>
-                <w:sz w:val="21"/>
-                <w:szCs w:val="21"/>
-              </w:rPr>
-              <w:t>: ______</w:t>
-            </w:r>
-            <w:r>
-              <w:rPr>
-                <w:sz w:val="21"/>
-                <w:szCs w:val="21"/>
-              </w:rPr>
-              <w:t>_</w:t>
-            </w:r>
-            <w:r>
-              <w:rPr>
-                <w:sz w:val="21"/>
-                <w:szCs w:val="21"/>
-              </w:rPr>
-              <w:t>__________</w:t>
-            </w:r>
-            <w:r>
-              <w:rPr>
-                <w:sz w:val="21"/>
-                <w:szCs w:val="21"/>
-              </w:rPr>
-              <w:t>__</w:t>
-            </w:r>
-            <w:r>
-              <w:rPr>
-                <w:sz w:val="21"/>
-                <w:szCs w:val="21"/>
-              </w:rPr>
-              <w:t>_</w:t>
-            </w:r>
-            <w:r>
-              <w:rPr>
-                <w:sz w:val="21"/>
-                <w:szCs w:val="21"/>
-              </w:rPr>
-              <w:t>__</w:t>
-            </w:r>
-            <w:r>
-              <w:rPr>
-                <w:sz w:val="21"/>
-                <w:szCs w:val="21"/>
-              </w:rPr>
-              <w:t xml:space="preserve">_ </w:t>
-            </w:r>
-            <w:r>
-              <w:rPr>
-                <w:b/>
-                <w:bCs/>
-                <w:sz w:val="21"/>
-                <w:szCs w:val="21"/>
-              </w:rPr>
-              <w:t>Sprint</w:t>
-            </w:r>
-            <w:r>
-              <w:rPr>
-                <w:sz w:val="21"/>
-                <w:szCs w:val="21"/>
-              </w:rPr>
-              <w:t>: _________</w:t>
+              <w:t>Full Name: _______________________ Sprint: _________</w:t>
             </w:r>
           </w:p>
           <w:p>
@@ -235,12 +131,21 @@
               <w:tc>
                 <w:tcPr>
                   <w:tcW w:w="726" w:type="dxa"/>
-                </w:tcPr>
-                <w:p>
-                  <w:pPr>
+                  <w:tcBorders>
+                    <w:top w:val="single" w:sz="18" w:space="0" w:color="4472C4" w:themeColor="accent5"/>
+                    <w:left w:val="single" w:sz="18" w:space="0" w:color="4472C4" w:themeColor="accent5"/>
+                    <w:bottom w:val="single" w:sz="18" w:space="0" w:color="4472C4" w:themeColor="accent5"/>
+                    <w:right w:val="single" w:sz="18" w:space="0" w:color="4472C4" w:themeColor="accent5"/>
+                  </w:tcBorders>
+                  <w:shd w:val="clear" w:color="auto" w:fill="D9E2F3" w:themeFill="accent5" w:themeFillTint="33"/>
+                </w:tcPr>
+                <w:p>
+                  <w:pPr>
+                    <w:jc w:val="center"/>
                     <w:rPr>
                       <w:b/>
                       <w:bCs/>
+                      <w:color w:val="2F5496" w:themeColor="accent5" w:themeShade="BF"/>
                       <w:sz w:val="21"/>
                       <w:szCs w:val="21"/>
                     </w:rPr>
@@ -249,6 +154,7 @@
                     <w:rPr>
                       <w:b/>
                       <w:bCs/>
+                      <w:color w:val="2F5496" w:themeColor="accent5" w:themeShade="BF"/>
                       <w:sz w:val="21"/>
                       <w:szCs w:val="21"/>
                     </w:rPr>
@@ -259,12 +165,21 @@
               <w:tc>
                 <w:tcPr>
                   <w:tcW w:w="726" w:type="dxa"/>
-                </w:tcPr>
-                <w:p>
-                  <w:pPr>
+                  <w:tcBorders>
+                    <w:top w:val="single" w:sz="18" w:space="0" w:color="4472C4" w:themeColor="accent5"/>
+                    <w:left w:val="single" w:sz="18" w:space="0" w:color="4472C4" w:themeColor="accent5"/>
+                    <w:bottom w:val="single" w:sz="18" w:space="0" w:color="4472C4" w:themeColor="accent5"/>
+                    <w:right w:val="single" w:sz="18" w:space="0" w:color="4472C4" w:themeColor="accent5"/>
+                  </w:tcBorders>
+                  <w:shd w:val="clear" w:color="auto" w:fill="D9E2F3" w:themeFill="accent5" w:themeFillTint="33"/>
+                </w:tcPr>
+                <w:p>
+                  <w:pPr>
+                    <w:jc w:val="center"/>
                     <w:rPr>
                       <w:b/>
                       <w:bCs/>
+                      <w:color w:val="2F5496" w:themeColor="accent5" w:themeShade="BF"/>
                       <w:sz w:val="21"/>
                       <w:szCs w:val="21"/>
                     </w:rPr>
@@ -273,6 +188,7 @@
                     <w:rPr>
                       <w:b/>
                       <w:bCs/>
+                      <w:color w:val="2F5496" w:themeColor="accent5" w:themeShade="BF"/>
                       <w:sz w:val="21"/>
                       <w:szCs w:val="21"/>
                     </w:rPr>
@@ -283,12 +199,21 @@
               <w:tc>
                 <w:tcPr>
                   <w:tcW w:w="726" w:type="dxa"/>
-                </w:tcPr>
-                <w:p>
-                  <w:pPr>
+                  <w:tcBorders>
+                    <w:top w:val="single" w:sz="18" w:space="0" w:color="4472C4" w:themeColor="accent5"/>
+                    <w:left w:val="single" w:sz="18" w:space="0" w:color="4472C4" w:themeColor="accent5"/>
+                    <w:bottom w:val="single" w:sz="18" w:space="0" w:color="4472C4" w:themeColor="accent5"/>
+                    <w:right w:val="single" w:sz="18" w:space="0" w:color="4472C4" w:themeColor="accent5"/>
+                  </w:tcBorders>
+                  <w:shd w:val="clear" w:color="auto" w:fill="D9E2F3" w:themeFill="accent5" w:themeFillTint="33"/>
+                </w:tcPr>
+                <w:p>
+                  <w:pPr>
+                    <w:jc w:val="center"/>
                     <w:rPr>
                       <w:b/>
                       <w:bCs/>
+                      <w:color w:val="2F5496" w:themeColor="accent5" w:themeShade="BF"/>
                       <w:sz w:val="21"/>
                       <w:szCs w:val="21"/>
                     </w:rPr>
@@ -297,6 +222,7 @@
                     <w:rPr>
                       <w:b/>
                       <w:bCs/>
+                      <w:color w:val="2F5496" w:themeColor="accent5" w:themeShade="BF"/>
                       <w:sz w:val="21"/>
                       <w:szCs w:val="21"/>
                     </w:rPr>
@@ -307,12 +233,21 @@
               <w:tc>
                 <w:tcPr>
                   <w:tcW w:w="726" w:type="dxa"/>
-                </w:tcPr>
-                <w:p>
-                  <w:pPr>
+                  <w:tcBorders>
+                    <w:top w:val="single" w:sz="18" w:space="0" w:color="4472C4" w:themeColor="accent5"/>
+                    <w:left w:val="single" w:sz="18" w:space="0" w:color="4472C4" w:themeColor="accent5"/>
+                    <w:bottom w:val="single" w:sz="18" w:space="0" w:color="4472C4" w:themeColor="accent5"/>
+                    <w:right w:val="single" w:sz="18" w:space="0" w:color="4472C4" w:themeColor="accent5"/>
+                  </w:tcBorders>
+                  <w:shd w:val="clear" w:color="auto" w:fill="D9E2F3" w:themeFill="accent5" w:themeFillTint="33"/>
+                </w:tcPr>
+                <w:p>
+                  <w:pPr>
+                    <w:jc w:val="center"/>
                     <w:rPr>
                       <w:b/>
                       <w:bCs/>
+                      <w:color w:val="2F5496" w:themeColor="accent5" w:themeShade="BF"/>
                       <w:sz w:val="21"/>
                       <w:szCs w:val="21"/>
                     </w:rPr>
@@ -321,6 +256,7 @@
                     <w:rPr>
                       <w:b/>
                       <w:bCs/>
+                      <w:color w:val="2F5496" w:themeColor="accent5" w:themeShade="BF"/>
                       <w:sz w:val="21"/>
                       <w:szCs w:val="21"/>
                     </w:rPr>
@@ -331,12 +267,21 @@
               <w:tc>
                 <w:tcPr>
                   <w:tcW w:w="726" w:type="dxa"/>
-                </w:tcPr>
-                <w:p>
-                  <w:pPr>
+                  <w:tcBorders>
+                    <w:top w:val="single" w:sz="18" w:space="0" w:color="4472C4" w:themeColor="accent5"/>
+                    <w:left w:val="single" w:sz="18" w:space="0" w:color="4472C4" w:themeColor="accent5"/>
+                    <w:bottom w:val="single" w:sz="18" w:space="0" w:color="4472C4" w:themeColor="accent5"/>
+                    <w:right w:val="single" w:sz="18" w:space="0" w:color="4472C4" w:themeColor="accent5"/>
+                  </w:tcBorders>
+                  <w:shd w:val="clear" w:color="auto" w:fill="D9E2F3" w:themeFill="accent5" w:themeFillTint="33"/>
+                </w:tcPr>
+                <w:p>
+                  <w:pPr>
+                    <w:jc w:val="center"/>
                     <w:rPr>
                       <w:b/>
                       <w:bCs/>
+                      <w:color w:val="2F5496" w:themeColor="accent5" w:themeShade="BF"/>
                       <w:sz w:val="21"/>
                       <w:szCs w:val="21"/>
                     </w:rPr>
@@ -345,6 +290,7 @@
                     <w:rPr>
                       <w:b/>
                       <w:bCs/>
+                      <w:color w:val="2F5496" w:themeColor="accent5" w:themeShade="BF"/>
                       <w:sz w:val="21"/>
                       <w:szCs w:val="21"/>
                     </w:rPr>
@@ -355,12 +301,21 @@
               <w:tc>
                 <w:tcPr>
                   <w:tcW w:w="727" w:type="dxa"/>
-                </w:tcPr>
-                <w:p>
-                  <w:pPr>
+                  <w:tcBorders>
+                    <w:top w:val="single" w:sz="18" w:space="0" w:color="4472C4" w:themeColor="accent5"/>
+                    <w:left w:val="single" w:sz="18" w:space="0" w:color="4472C4" w:themeColor="accent5"/>
+                    <w:bottom w:val="single" w:sz="18" w:space="0" w:color="4472C4" w:themeColor="accent5"/>
+                    <w:right w:val="single" w:sz="18" w:space="0" w:color="4472C4" w:themeColor="accent5"/>
+                  </w:tcBorders>
+                  <w:shd w:val="clear" w:color="auto" w:fill="D9E2F3" w:themeFill="accent5" w:themeFillTint="33"/>
+                </w:tcPr>
+                <w:p>
+                  <w:pPr>
+                    <w:jc w:val="center"/>
                     <w:rPr>
                       <w:b/>
                       <w:bCs/>
+                      <w:color w:val="2F5496" w:themeColor="accent5" w:themeShade="BF"/>
                       <w:sz w:val="21"/>
                       <w:szCs w:val="21"/>
                     </w:rPr>
@@ -369,6 +324,7 @@
                     <w:rPr>
                       <w:b/>
                       <w:bCs/>
+                      <w:color w:val="2F5496" w:themeColor="accent5" w:themeShade="BF"/>
                       <w:sz w:val="21"/>
                       <w:szCs w:val="21"/>
                     </w:rPr>
@@ -379,12 +335,21 @@
               <w:tc>
                 <w:tcPr>
                   <w:tcW w:w="727" w:type="dxa"/>
-                </w:tcPr>
-                <w:p>
-                  <w:pPr>
+                  <w:tcBorders>
+                    <w:top w:val="single" w:sz="18" w:space="0" w:color="4472C4" w:themeColor="accent5"/>
+                    <w:left w:val="single" w:sz="18" w:space="0" w:color="4472C4" w:themeColor="accent5"/>
+                    <w:bottom w:val="single" w:sz="18" w:space="0" w:color="4472C4" w:themeColor="accent5"/>
+                    <w:right w:val="single" w:sz="18" w:space="0" w:color="4472C4" w:themeColor="accent5"/>
+                  </w:tcBorders>
+                  <w:shd w:val="clear" w:color="auto" w:fill="D9E2F3" w:themeFill="accent5" w:themeFillTint="33"/>
+                </w:tcPr>
+                <w:p>
+                  <w:pPr>
+                    <w:jc w:val="center"/>
                     <w:rPr>
                       <w:b/>
                       <w:bCs/>
+                      <w:color w:val="2F5496" w:themeColor="accent5" w:themeShade="BF"/>
                       <w:sz w:val="21"/>
                       <w:szCs w:val="21"/>
                     </w:rPr>
@@ -393,6 +358,7 @@
                     <w:rPr>
                       <w:b/>
                       <w:bCs/>
+                      <w:color w:val="2F5496" w:themeColor="accent5" w:themeShade="BF"/>
                       <w:sz w:val="21"/>
                       <w:szCs w:val="21"/>
                     </w:rPr>
@@ -405,6 +371,13 @@
               <w:tc>
                 <w:tcPr>
                   <w:tcW w:w="726" w:type="dxa"/>
+                  <w:tcBorders>
+                    <w:top w:val="single" w:sz="18" w:space="0" w:color="4472C4" w:themeColor="accent5"/>
+                    <w:left w:val="single" w:sz="18" w:space="0" w:color="4472C4" w:themeColor="accent5"/>
+                    <w:bottom w:val="single" w:sz="18" w:space="0" w:color="4472C4" w:themeColor="accent5"/>
+                    <w:right w:val="single" w:sz="18" w:space="0" w:color="4472C4" w:themeColor="accent5"/>
+                  </w:tcBorders>
+                  <w:shd w:val="clear" w:color="auto" w:fill="FFFFFF" w:themeFill="background1"/>
                 </w:tcPr>
                 <w:p>
                   <w:pPr>
@@ -434,6 +407,13 @@
               <w:tc>
                 <w:tcPr>
                   <w:tcW w:w="726" w:type="dxa"/>
+                  <w:tcBorders>
+                    <w:top w:val="single" w:sz="18" w:space="0" w:color="4472C4" w:themeColor="accent5"/>
+                    <w:left w:val="single" w:sz="18" w:space="0" w:color="4472C4" w:themeColor="accent5"/>
+                    <w:bottom w:val="single" w:sz="18" w:space="0" w:color="4472C4" w:themeColor="accent5"/>
+                    <w:right w:val="single" w:sz="18" w:space="0" w:color="4472C4" w:themeColor="accent5"/>
+                  </w:tcBorders>
+                  <w:shd w:val="clear" w:color="auto" w:fill="FFFFFF" w:themeFill="background1"/>
                 </w:tcPr>
                 <w:p>
                   <w:pPr>
@@ -447,6 +427,13 @@
               <w:tc>
                 <w:tcPr>
                   <w:tcW w:w="726" w:type="dxa"/>
+                  <w:tcBorders>
+                    <w:top w:val="single" w:sz="18" w:space="0" w:color="4472C4" w:themeColor="accent5"/>
+                    <w:left w:val="single" w:sz="18" w:space="0" w:color="4472C4" w:themeColor="accent5"/>
+                    <w:bottom w:val="single" w:sz="18" w:space="0" w:color="4472C4" w:themeColor="accent5"/>
+                    <w:right w:val="single" w:sz="18" w:space="0" w:color="4472C4" w:themeColor="accent5"/>
+                  </w:tcBorders>
+                  <w:shd w:val="clear" w:color="auto" w:fill="FFFFFF" w:themeFill="background1"/>
                 </w:tcPr>
                 <w:p>
                   <w:pPr>
@@ -460,6 +447,13 @@
               <w:tc>
                 <w:tcPr>
                   <w:tcW w:w="726" w:type="dxa"/>
+                  <w:tcBorders>
+                    <w:top w:val="single" w:sz="18" w:space="0" w:color="4472C4" w:themeColor="accent5"/>
+                    <w:left w:val="single" w:sz="18" w:space="0" w:color="4472C4" w:themeColor="accent5"/>
+                    <w:bottom w:val="single" w:sz="18" w:space="0" w:color="4472C4" w:themeColor="accent5"/>
+                    <w:right w:val="single" w:sz="18" w:space="0" w:color="4472C4" w:themeColor="accent5"/>
+                  </w:tcBorders>
+                  <w:shd w:val="clear" w:color="auto" w:fill="FFFFFF" w:themeFill="background1"/>
                 </w:tcPr>
                 <w:p>
                   <w:pPr>
@@ -473,6 +467,13 @@
               <w:tc>
                 <w:tcPr>
                   <w:tcW w:w="726" w:type="dxa"/>
+                  <w:tcBorders>
+                    <w:top w:val="single" w:sz="18" w:space="0" w:color="4472C4" w:themeColor="accent5"/>
+                    <w:left w:val="single" w:sz="18" w:space="0" w:color="4472C4" w:themeColor="accent5"/>
+                    <w:bottom w:val="single" w:sz="18" w:space="0" w:color="4472C4" w:themeColor="accent5"/>
+                    <w:right w:val="single" w:sz="18" w:space="0" w:color="4472C4" w:themeColor="accent5"/>
+                  </w:tcBorders>
+                  <w:shd w:val="clear" w:color="auto" w:fill="FFFFFF" w:themeFill="background1"/>
                 </w:tcPr>
                 <w:p>
                   <w:pPr>
@@ -486,6 +487,13 @@
               <w:tc>
                 <w:tcPr>
                   <w:tcW w:w="727" w:type="dxa"/>
+                  <w:tcBorders>
+                    <w:top w:val="single" w:sz="18" w:space="0" w:color="4472C4" w:themeColor="accent5"/>
+                    <w:left w:val="single" w:sz="18" w:space="0" w:color="4472C4" w:themeColor="accent5"/>
+                    <w:bottom w:val="single" w:sz="18" w:space="0" w:color="4472C4" w:themeColor="accent5"/>
+                    <w:right w:val="single" w:sz="18" w:space="0" w:color="4472C4" w:themeColor="accent5"/>
+                  </w:tcBorders>
+                  <w:shd w:val="clear" w:color="auto" w:fill="FFFFFF" w:themeFill="background1"/>
                 </w:tcPr>
                 <w:p>
                   <w:pPr>
@@ -499,6 +507,13 @@
               <w:tc>
                 <w:tcPr>
                   <w:tcW w:w="727" w:type="dxa"/>
+                  <w:tcBorders>
+                    <w:top w:val="single" w:sz="18" w:space="0" w:color="4472C4" w:themeColor="accent5"/>
+                    <w:left w:val="single" w:sz="18" w:space="0" w:color="4472C4" w:themeColor="accent5"/>
+                    <w:bottom w:val="single" w:sz="18" w:space="0" w:color="4472C4" w:themeColor="accent5"/>
+                    <w:right w:val="single" w:sz="18" w:space="0" w:color="4472C4" w:themeColor="accent5"/>
+                  </w:tcBorders>
+                  <w:shd w:val="clear" w:color="auto" w:fill="FFFFFF" w:themeFill="background1"/>
                 </w:tcPr>
                 <w:p>
                   <w:pPr>
@@ -514,6 +529,13 @@
               <w:tc>
                 <w:tcPr>
                   <w:tcW w:w="726" w:type="dxa"/>
+                  <w:tcBorders>
+                    <w:top w:val="single" w:sz="18" w:space="0" w:color="4472C4" w:themeColor="accent5"/>
+                    <w:left w:val="single" w:sz="18" w:space="0" w:color="4472C4" w:themeColor="accent5"/>
+                    <w:bottom w:val="single" w:sz="18" w:space="0" w:color="4472C4" w:themeColor="accent5"/>
+                    <w:right w:val="single" w:sz="18" w:space="0" w:color="4472C4" w:themeColor="accent5"/>
+                  </w:tcBorders>
+                  <w:shd w:val="clear" w:color="auto" w:fill="FFFFFF" w:themeFill="background1"/>
                 </w:tcPr>
                 <w:p>
                   <w:pPr>
@@ -543,6 +565,13 @@
               <w:tc>
                 <w:tcPr>
                   <w:tcW w:w="726" w:type="dxa"/>
+                  <w:tcBorders>
+                    <w:top w:val="single" w:sz="18" w:space="0" w:color="4472C4" w:themeColor="accent5"/>
+                    <w:left w:val="single" w:sz="18" w:space="0" w:color="4472C4" w:themeColor="accent5"/>
+                    <w:bottom w:val="single" w:sz="18" w:space="0" w:color="4472C4" w:themeColor="accent5"/>
+                    <w:right w:val="single" w:sz="18" w:space="0" w:color="4472C4" w:themeColor="accent5"/>
+                  </w:tcBorders>
+                  <w:shd w:val="clear" w:color="auto" w:fill="FFFFFF" w:themeFill="background1"/>
                 </w:tcPr>
                 <w:p>
                   <w:pPr>
@@ -556,6 +585,13 @@
               <w:tc>
                 <w:tcPr>
                   <w:tcW w:w="726" w:type="dxa"/>
+                  <w:tcBorders>
+                    <w:top w:val="single" w:sz="18" w:space="0" w:color="4472C4" w:themeColor="accent5"/>
+                    <w:left w:val="single" w:sz="18" w:space="0" w:color="4472C4" w:themeColor="accent5"/>
+                    <w:bottom w:val="single" w:sz="18" w:space="0" w:color="4472C4" w:themeColor="accent5"/>
+                    <w:right w:val="single" w:sz="18" w:space="0" w:color="4472C4" w:themeColor="accent5"/>
+                  </w:tcBorders>
+                  <w:shd w:val="clear" w:color="auto" w:fill="FFFFFF" w:themeFill="background1"/>
                 </w:tcPr>
                 <w:p>
                   <w:pPr>
@@ -569,6 +605,13 @@
               <w:tc>
                 <w:tcPr>
                   <w:tcW w:w="726" w:type="dxa"/>
+                  <w:tcBorders>
+                    <w:top w:val="single" w:sz="18" w:space="0" w:color="4472C4" w:themeColor="accent5"/>
+                    <w:left w:val="single" w:sz="18" w:space="0" w:color="4472C4" w:themeColor="accent5"/>
+                    <w:bottom w:val="single" w:sz="18" w:space="0" w:color="4472C4" w:themeColor="accent5"/>
+                    <w:right w:val="single" w:sz="18" w:space="0" w:color="4472C4" w:themeColor="accent5"/>
+                  </w:tcBorders>
+                  <w:shd w:val="clear" w:color="auto" w:fill="FFFFFF" w:themeFill="background1"/>
                 </w:tcPr>
                 <w:p>
                   <w:pPr>
@@ -582,6 +625,13 @@
               <w:tc>
                 <w:tcPr>
                   <w:tcW w:w="726" w:type="dxa"/>
+                  <w:tcBorders>
+                    <w:top w:val="single" w:sz="18" w:space="0" w:color="4472C4" w:themeColor="accent5"/>
+                    <w:left w:val="single" w:sz="18" w:space="0" w:color="4472C4" w:themeColor="accent5"/>
+                    <w:bottom w:val="single" w:sz="18" w:space="0" w:color="4472C4" w:themeColor="accent5"/>
+                    <w:right w:val="single" w:sz="18" w:space="0" w:color="4472C4" w:themeColor="accent5"/>
+                  </w:tcBorders>
+                  <w:shd w:val="clear" w:color="auto" w:fill="FFFFFF" w:themeFill="background1"/>
                 </w:tcPr>
                 <w:p>
                   <w:pPr>
@@ -595,6 +645,13 @@
               <w:tc>
                 <w:tcPr>
                   <w:tcW w:w="727" w:type="dxa"/>
+                  <w:tcBorders>
+                    <w:top w:val="single" w:sz="18" w:space="0" w:color="4472C4" w:themeColor="accent5"/>
+                    <w:left w:val="single" w:sz="18" w:space="0" w:color="4472C4" w:themeColor="accent5"/>
+                    <w:bottom w:val="single" w:sz="18" w:space="0" w:color="4472C4" w:themeColor="accent5"/>
+                    <w:right w:val="single" w:sz="18" w:space="0" w:color="4472C4" w:themeColor="accent5"/>
+                  </w:tcBorders>
+                  <w:shd w:val="clear" w:color="auto" w:fill="FFFFFF" w:themeFill="background1"/>
                 </w:tcPr>
                 <w:p>
                   <w:pPr>
@@ -608,6 +665,13 @@
               <w:tc>
                 <w:tcPr>
                   <w:tcW w:w="727" w:type="dxa"/>
+                  <w:tcBorders>
+                    <w:top w:val="single" w:sz="18" w:space="0" w:color="4472C4" w:themeColor="accent5"/>
+                    <w:left w:val="single" w:sz="18" w:space="0" w:color="4472C4" w:themeColor="accent5"/>
+                    <w:bottom w:val="single" w:sz="18" w:space="0" w:color="4472C4" w:themeColor="accent5"/>
+                    <w:right w:val="single" w:sz="18" w:space="0" w:color="4472C4" w:themeColor="accent5"/>
+                  </w:tcBorders>
+                  <w:shd w:val="clear" w:color="auto" w:fill="FFFFFF" w:themeFill="background1"/>
                 </w:tcPr>
                 <w:p>
                   <w:pPr>
@@ -631,6 +695,7 @@
           <w:p>
             <w:pPr>
               <w:rPr>
+                <w:color w:val="C45911" w:themeColor="accent2" w:themeShade="BF"/>
                 <w:sz w:val="21"/>
                 <w:szCs w:val="21"/>
               </w:rPr>
@@ -639,6 +704,7 @@
               <w:rPr>
                 <w:b/>
                 <w:bCs/>
+                <w:color w:val="C45911" w:themeColor="accent2" w:themeShade="BF"/>
                 <w:sz w:val="21"/>
                 <w:szCs w:val="21"/>
               </w:rPr>
@@ -646,6 +712,7 @@
             </w:r>
             <w:r>
               <w:rPr>
+                <w:color w:val="C45911" w:themeColor="accent2" w:themeShade="BF"/>
                 <w:sz w:val="21"/>
                 <w:szCs w:val="21"/>
               </w:rPr>
@@ -667,7 +734,9 @@
             <w:vMerge w:val="restart"/>
             <w:tcBorders>
               <w:top w:val="nil"/>
+              <w:left w:val="single" w:sz="12" w:space="0" w:color="000000" w:themeColor="text1"/>
               <w:bottom w:val="nil"/>
+              <w:right w:val="single" w:sz="12" w:space="0" w:color="000000" w:themeColor="text1"/>
             </w:tcBorders>
           </w:tcPr>
           <w:p>
@@ -682,12 +751,20 @@
         <w:tc>
           <w:tcPr>
             <w:tcW w:w="5310" w:type="dxa"/>
+            <w:tcBorders>
+              <w:top w:val="single" w:sz="12" w:space="0" w:color="000000" w:themeColor="text1"/>
+              <w:left w:val="single" w:sz="12" w:space="0" w:color="000000" w:themeColor="text1"/>
+              <w:bottom w:val="single" w:sz="12" w:space="0" w:color="000000" w:themeColor="text1"/>
+              <w:right w:val="single" w:sz="12" w:space="0" w:color="000000" w:themeColor="text1"/>
+            </w:tcBorders>
+            <w:shd w:val="clear" w:color="auto" w:fill="FFF2CC" w:themeFill="accent4" w:themeFillTint="33"/>
           </w:tcPr>
           <w:p>
             <w:pPr>
               <w:jc w:val="center"/>
               <w:rPr>
                 <w:b/>
+                <w:color w:val="4472C4" w:themeColor="accent5"/>
                 <w:sz w:val="21"/>
                 <w:szCs w:val="21"/>
               </w:rPr>
@@ -695,65 +772,29 @@
             <w:r>
               <w:rPr>
                 <w:b/>
+                <w:color w:val="4472C4" w:themeColor="accent5"/>
                 <w:sz w:val="21"/>
                 <w:szCs w:val="21"/>
               </w:rPr>
-              <w:t xml:space="preserve">CSE </w:t>
-            </w:r>
-            <w:r>
-              <w:rPr>
-                <w:b/>
-                <w:sz w:val="21"/>
-                <w:szCs w:val="21"/>
-              </w:rPr>
-              <w:t>199</w:t>
-            </w:r>
-            <w:r>
-              <w:rPr>
-                <w:b/>
-                <w:sz w:val="21"/>
-                <w:szCs w:val="21"/>
-              </w:rPr>
-              <w:t xml:space="preserve"> </w:t>
-            </w:r>
-            <w:r>
-              <w:rPr>
-                <w:b/>
-                <w:sz w:val="21"/>
-                <w:szCs w:val="21"/>
-              </w:rPr>
-              <w:t>Sprint</w:t>
-            </w:r>
-            <w:r>
-              <w:rPr>
-                <w:b/>
-                <w:sz w:val="21"/>
-                <w:szCs w:val="21"/>
-              </w:rPr>
-              <w:t xml:space="preserve"> Card</w:t>
+              <w:t>CSE 199 Sprint Card</w:t>
             </w:r>
           </w:p>
           <w:p>
             <w:pPr>
               <w:rPr>
-                <w:sz w:val="10"/>
-                <w:szCs w:val="10"/>
+                <w:b/>
+                <w:color w:val="385623" w:themeColor="accent6" w:themeShade="80"/>
+                <w:sz w:val="16"/>
+                <w:szCs w:val="16"/>
               </w:rPr>
             </w:pPr>
           </w:p>
           <w:p>
             <w:pPr>
-              <w:jc w:val="center"/>
               <w:rPr>
                 <w:b/>
-                <w:sz w:val="16"/>
-                <w:szCs w:val="16"/>
-              </w:rPr>
-            </w:pPr>
-          </w:p>
-          <w:p>
-            <w:pPr>
-              <w:rPr>
+                <w:bCs/>
+                <w:color w:val="385623" w:themeColor="accent6" w:themeShade="80"/>
                 <w:sz w:val="21"/>
                 <w:szCs w:val="21"/>
               </w:rPr>
@@ -762,84 +803,11 @@
               <w:rPr>
                 <w:b/>
                 <w:bCs/>
+                <w:color w:val="385623" w:themeColor="accent6" w:themeShade="80"/>
                 <w:sz w:val="21"/>
                 <w:szCs w:val="21"/>
               </w:rPr>
-              <w:t xml:space="preserve">Full </w:t>
-            </w:r>
-            <w:r>
-              <w:rPr>
-                <w:b/>
-                <w:bCs/>
-                <w:sz w:val="21"/>
-                <w:szCs w:val="21"/>
-              </w:rPr>
-              <w:t>Name</w:t>
-            </w:r>
-            <w:r>
-              <w:rPr>
-                <w:sz w:val="21"/>
-                <w:szCs w:val="21"/>
-              </w:rPr>
-              <w:t>: ______</w:t>
-            </w:r>
-            <w:r>
-              <w:rPr>
-                <w:sz w:val="21"/>
-                <w:szCs w:val="21"/>
-              </w:rPr>
-              <w:t>_</w:t>
-            </w:r>
-            <w:r>
-              <w:rPr>
-                <w:sz w:val="21"/>
-                <w:szCs w:val="21"/>
-              </w:rPr>
-              <w:t>__________</w:t>
-            </w:r>
-            <w:r>
-              <w:rPr>
-                <w:sz w:val="21"/>
-                <w:szCs w:val="21"/>
-              </w:rPr>
-              <w:t>__</w:t>
-            </w:r>
-            <w:r>
-              <w:rPr>
-                <w:sz w:val="21"/>
-                <w:szCs w:val="21"/>
-              </w:rPr>
-              <w:t>_</w:t>
-            </w:r>
-            <w:r>
-              <w:rPr>
-                <w:sz w:val="21"/>
-                <w:szCs w:val="21"/>
-              </w:rPr>
-              <w:t>__</w:t>
-            </w:r>
-            <w:r>
-              <w:rPr>
-                <w:sz w:val="21"/>
-                <w:szCs w:val="21"/>
-              </w:rPr>
-              <w:t xml:space="preserve">_ </w:t>
-            </w:r>
-            <w:r>
-              <w:rPr>
-                <w:b/>
-                <w:bCs/>
-                <w:sz w:val="21"/>
-                <w:szCs w:val="21"/>
-              </w:rPr>
-              <w:t>Sprint</w:t>
-            </w:r>
-            <w:r>
-              <w:rPr>
-                <w:sz w:val="21"/>
-                <w:szCs w:val="21"/>
-              </w:rPr>
-              <w:t>: _________</w:t>
+              <w:t>Full Name: _______________________ Sprint: _________</w:t>
             </w:r>
           </w:p>
           <w:p>
@@ -892,12 +860,21 @@
               <w:tc>
                 <w:tcPr>
                   <w:tcW w:w="726" w:type="dxa"/>
-                </w:tcPr>
-                <w:p>
-                  <w:pPr>
+                  <w:tcBorders>
+                    <w:top w:val="single" w:sz="18" w:space="0" w:color="4472C4" w:themeColor="accent5"/>
+                    <w:left w:val="single" w:sz="18" w:space="0" w:color="4472C4" w:themeColor="accent5"/>
+                    <w:bottom w:val="single" w:sz="18" w:space="0" w:color="4472C4" w:themeColor="accent5"/>
+                    <w:right w:val="single" w:sz="18" w:space="0" w:color="4472C4" w:themeColor="accent5"/>
+                  </w:tcBorders>
+                  <w:shd w:val="clear" w:color="auto" w:fill="D9E2F3" w:themeFill="accent5" w:themeFillTint="33"/>
+                </w:tcPr>
+                <w:p>
+                  <w:pPr>
+                    <w:jc w:val="center"/>
                     <w:rPr>
                       <w:b/>
                       <w:bCs/>
+                      <w:color w:val="2F5496" w:themeColor="accent5" w:themeShade="BF"/>
                       <w:sz w:val="21"/>
                       <w:szCs w:val="21"/>
                     </w:rPr>
@@ -906,6 +883,7 @@
                     <w:rPr>
                       <w:b/>
                       <w:bCs/>
+                      <w:color w:val="2F5496" w:themeColor="accent5" w:themeShade="BF"/>
                       <w:sz w:val="21"/>
                       <w:szCs w:val="21"/>
                     </w:rPr>
@@ -916,12 +894,21 @@
               <w:tc>
                 <w:tcPr>
                   <w:tcW w:w="726" w:type="dxa"/>
-                </w:tcPr>
-                <w:p>
-                  <w:pPr>
+                  <w:tcBorders>
+                    <w:top w:val="single" w:sz="18" w:space="0" w:color="4472C4" w:themeColor="accent5"/>
+                    <w:left w:val="single" w:sz="18" w:space="0" w:color="4472C4" w:themeColor="accent5"/>
+                    <w:bottom w:val="single" w:sz="18" w:space="0" w:color="4472C4" w:themeColor="accent5"/>
+                    <w:right w:val="single" w:sz="18" w:space="0" w:color="4472C4" w:themeColor="accent5"/>
+                  </w:tcBorders>
+                  <w:shd w:val="clear" w:color="auto" w:fill="D9E2F3" w:themeFill="accent5" w:themeFillTint="33"/>
+                </w:tcPr>
+                <w:p>
+                  <w:pPr>
+                    <w:jc w:val="center"/>
                     <w:rPr>
                       <w:b/>
                       <w:bCs/>
+                      <w:color w:val="2F5496" w:themeColor="accent5" w:themeShade="BF"/>
                       <w:sz w:val="21"/>
                       <w:szCs w:val="21"/>
                     </w:rPr>
@@ -930,6 +917,7 @@
                     <w:rPr>
                       <w:b/>
                       <w:bCs/>
+                      <w:color w:val="2F5496" w:themeColor="accent5" w:themeShade="BF"/>
                       <w:sz w:val="21"/>
                       <w:szCs w:val="21"/>
                     </w:rPr>
@@ -940,12 +928,21 @@
               <w:tc>
                 <w:tcPr>
                   <w:tcW w:w="726" w:type="dxa"/>
-                </w:tcPr>
-                <w:p>
-                  <w:pPr>
+                  <w:tcBorders>
+                    <w:top w:val="single" w:sz="18" w:space="0" w:color="4472C4" w:themeColor="accent5"/>
+                    <w:left w:val="single" w:sz="18" w:space="0" w:color="4472C4" w:themeColor="accent5"/>
+                    <w:bottom w:val="single" w:sz="18" w:space="0" w:color="4472C4" w:themeColor="accent5"/>
+                    <w:right w:val="single" w:sz="18" w:space="0" w:color="4472C4" w:themeColor="accent5"/>
+                  </w:tcBorders>
+                  <w:shd w:val="clear" w:color="auto" w:fill="D9E2F3" w:themeFill="accent5" w:themeFillTint="33"/>
+                </w:tcPr>
+                <w:p>
+                  <w:pPr>
+                    <w:jc w:val="center"/>
                     <w:rPr>
                       <w:b/>
                       <w:bCs/>
+                      <w:color w:val="2F5496" w:themeColor="accent5" w:themeShade="BF"/>
                       <w:sz w:val="21"/>
                       <w:szCs w:val="21"/>
                     </w:rPr>
@@ -954,6 +951,7 @@
                     <w:rPr>
                       <w:b/>
                       <w:bCs/>
+                      <w:color w:val="2F5496" w:themeColor="accent5" w:themeShade="BF"/>
                       <w:sz w:val="21"/>
                       <w:szCs w:val="21"/>
                     </w:rPr>
@@ -964,12 +962,21 @@
               <w:tc>
                 <w:tcPr>
                   <w:tcW w:w="726" w:type="dxa"/>
-                </w:tcPr>
-                <w:p>
-                  <w:pPr>
+                  <w:tcBorders>
+                    <w:top w:val="single" w:sz="18" w:space="0" w:color="4472C4" w:themeColor="accent5"/>
+                    <w:left w:val="single" w:sz="18" w:space="0" w:color="4472C4" w:themeColor="accent5"/>
+                    <w:bottom w:val="single" w:sz="18" w:space="0" w:color="4472C4" w:themeColor="accent5"/>
+                    <w:right w:val="single" w:sz="18" w:space="0" w:color="4472C4" w:themeColor="accent5"/>
+                  </w:tcBorders>
+                  <w:shd w:val="clear" w:color="auto" w:fill="D9E2F3" w:themeFill="accent5" w:themeFillTint="33"/>
+                </w:tcPr>
+                <w:p>
+                  <w:pPr>
+                    <w:jc w:val="center"/>
                     <w:rPr>
                       <w:b/>
                       <w:bCs/>
+                      <w:color w:val="2F5496" w:themeColor="accent5" w:themeShade="BF"/>
                       <w:sz w:val="21"/>
                       <w:szCs w:val="21"/>
                     </w:rPr>
@@ -978,6 +985,7 @@
                     <w:rPr>
                       <w:b/>
                       <w:bCs/>
+                      <w:color w:val="2F5496" w:themeColor="accent5" w:themeShade="BF"/>
                       <w:sz w:val="21"/>
                       <w:szCs w:val="21"/>
                     </w:rPr>
@@ -988,12 +996,21 @@
               <w:tc>
                 <w:tcPr>
                   <w:tcW w:w="726" w:type="dxa"/>
-                </w:tcPr>
-                <w:p>
-                  <w:pPr>
+                  <w:tcBorders>
+                    <w:top w:val="single" w:sz="18" w:space="0" w:color="4472C4" w:themeColor="accent5"/>
+                    <w:left w:val="single" w:sz="18" w:space="0" w:color="4472C4" w:themeColor="accent5"/>
+                    <w:bottom w:val="single" w:sz="18" w:space="0" w:color="4472C4" w:themeColor="accent5"/>
+                    <w:right w:val="single" w:sz="18" w:space="0" w:color="4472C4" w:themeColor="accent5"/>
+                  </w:tcBorders>
+                  <w:shd w:val="clear" w:color="auto" w:fill="D9E2F3" w:themeFill="accent5" w:themeFillTint="33"/>
+                </w:tcPr>
+                <w:p>
+                  <w:pPr>
+                    <w:jc w:val="center"/>
                     <w:rPr>
                       <w:b/>
                       <w:bCs/>
+                      <w:color w:val="2F5496" w:themeColor="accent5" w:themeShade="BF"/>
                       <w:sz w:val="21"/>
                       <w:szCs w:val="21"/>
                     </w:rPr>
@@ -1002,6 +1019,7 @@
                     <w:rPr>
                       <w:b/>
                       <w:bCs/>
+                      <w:color w:val="2F5496" w:themeColor="accent5" w:themeShade="BF"/>
                       <w:sz w:val="21"/>
                       <w:szCs w:val="21"/>
                     </w:rPr>
@@ -1012,12 +1030,21 @@
               <w:tc>
                 <w:tcPr>
                   <w:tcW w:w="727" w:type="dxa"/>
-                </w:tcPr>
-                <w:p>
-                  <w:pPr>
+                  <w:tcBorders>
+                    <w:top w:val="single" w:sz="18" w:space="0" w:color="4472C4" w:themeColor="accent5"/>
+                    <w:left w:val="single" w:sz="18" w:space="0" w:color="4472C4" w:themeColor="accent5"/>
+                    <w:bottom w:val="single" w:sz="18" w:space="0" w:color="4472C4" w:themeColor="accent5"/>
+                    <w:right w:val="single" w:sz="18" w:space="0" w:color="4472C4" w:themeColor="accent5"/>
+                  </w:tcBorders>
+                  <w:shd w:val="clear" w:color="auto" w:fill="D9E2F3" w:themeFill="accent5" w:themeFillTint="33"/>
+                </w:tcPr>
+                <w:p>
+                  <w:pPr>
+                    <w:jc w:val="center"/>
                     <w:rPr>
                       <w:b/>
                       <w:bCs/>
+                      <w:color w:val="2F5496" w:themeColor="accent5" w:themeShade="BF"/>
                       <w:sz w:val="21"/>
                       <w:szCs w:val="21"/>
                     </w:rPr>
@@ -1026,6 +1053,7 @@
                     <w:rPr>
                       <w:b/>
                       <w:bCs/>
+                      <w:color w:val="2F5496" w:themeColor="accent5" w:themeShade="BF"/>
                       <w:sz w:val="21"/>
                       <w:szCs w:val="21"/>
                     </w:rPr>
@@ -1036,12 +1064,21 @@
               <w:tc>
                 <w:tcPr>
                   <w:tcW w:w="727" w:type="dxa"/>
-                </w:tcPr>
-                <w:p>
-                  <w:pPr>
+                  <w:tcBorders>
+                    <w:top w:val="single" w:sz="18" w:space="0" w:color="4472C4" w:themeColor="accent5"/>
+                    <w:left w:val="single" w:sz="18" w:space="0" w:color="4472C4" w:themeColor="accent5"/>
+                    <w:bottom w:val="single" w:sz="18" w:space="0" w:color="4472C4" w:themeColor="accent5"/>
+                    <w:right w:val="single" w:sz="18" w:space="0" w:color="4472C4" w:themeColor="accent5"/>
+                  </w:tcBorders>
+                  <w:shd w:val="clear" w:color="auto" w:fill="D9E2F3" w:themeFill="accent5" w:themeFillTint="33"/>
+                </w:tcPr>
+                <w:p>
+                  <w:pPr>
+                    <w:jc w:val="center"/>
                     <w:rPr>
                       <w:b/>
                       <w:bCs/>
+                      <w:color w:val="2F5496" w:themeColor="accent5" w:themeShade="BF"/>
                       <w:sz w:val="21"/>
                       <w:szCs w:val="21"/>
                     </w:rPr>
@@ -1050,6 +1087,7 @@
                     <w:rPr>
                       <w:b/>
                       <w:bCs/>
+                      <w:color w:val="2F5496" w:themeColor="accent5" w:themeShade="BF"/>
                       <w:sz w:val="21"/>
                       <w:szCs w:val="21"/>
                     </w:rPr>
@@ -1062,6 +1100,13 @@
               <w:tc>
                 <w:tcPr>
                   <w:tcW w:w="726" w:type="dxa"/>
+                  <w:tcBorders>
+                    <w:top w:val="single" w:sz="18" w:space="0" w:color="4472C4" w:themeColor="accent5"/>
+                    <w:left w:val="single" w:sz="18" w:space="0" w:color="4472C4" w:themeColor="accent5"/>
+                    <w:bottom w:val="single" w:sz="18" w:space="0" w:color="4472C4" w:themeColor="accent5"/>
+                    <w:right w:val="single" w:sz="18" w:space="0" w:color="4472C4" w:themeColor="accent5"/>
+                  </w:tcBorders>
+                  <w:shd w:val="clear" w:color="auto" w:fill="FFFFFF" w:themeFill="background1"/>
                 </w:tcPr>
                 <w:p>
                   <w:pPr>
@@ -1091,6 +1136,13 @@
               <w:tc>
                 <w:tcPr>
                   <w:tcW w:w="726" w:type="dxa"/>
+                  <w:tcBorders>
+                    <w:top w:val="single" w:sz="18" w:space="0" w:color="4472C4" w:themeColor="accent5"/>
+                    <w:left w:val="single" w:sz="18" w:space="0" w:color="4472C4" w:themeColor="accent5"/>
+                    <w:bottom w:val="single" w:sz="18" w:space="0" w:color="4472C4" w:themeColor="accent5"/>
+                    <w:right w:val="single" w:sz="18" w:space="0" w:color="4472C4" w:themeColor="accent5"/>
+                  </w:tcBorders>
+                  <w:shd w:val="clear" w:color="auto" w:fill="FFFFFF" w:themeFill="background1"/>
                 </w:tcPr>
                 <w:p>
                   <w:pPr>
@@ -1104,6 +1156,13 @@
               <w:tc>
                 <w:tcPr>
                   <w:tcW w:w="726" w:type="dxa"/>
+                  <w:tcBorders>
+                    <w:top w:val="single" w:sz="18" w:space="0" w:color="4472C4" w:themeColor="accent5"/>
+                    <w:left w:val="single" w:sz="18" w:space="0" w:color="4472C4" w:themeColor="accent5"/>
+                    <w:bottom w:val="single" w:sz="18" w:space="0" w:color="4472C4" w:themeColor="accent5"/>
+                    <w:right w:val="single" w:sz="18" w:space="0" w:color="4472C4" w:themeColor="accent5"/>
+                  </w:tcBorders>
+                  <w:shd w:val="clear" w:color="auto" w:fill="FFFFFF" w:themeFill="background1"/>
                 </w:tcPr>
                 <w:p>
                   <w:pPr>
@@ -1117,6 +1176,13 @@
               <w:tc>
                 <w:tcPr>
                   <w:tcW w:w="726" w:type="dxa"/>
+                  <w:tcBorders>
+                    <w:top w:val="single" w:sz="18" w:space="0" w:color="4472C4" w:themeColor="accent5"/>
+                    <w:left w:val="single" w:sz="18" w:space="0" w:color="4472C4" w:themeColor="accent5"/>
+                    <w:bottom w:val="single" w:sz="18" w:space="0" w:color="4472C4" w:themeColor="accent5"/>
+                    <w:right w:val="single" w:sz="18" w:space="0" w:color="4472C4" w:themeColor="accent5"/>
+                  </w:tcBorders>
+                  <w:shd w:val="clear" w:color="auto" w:fill="FFFFFF" w:themeFill="background1"/>
                 </w:tcPr>
                 <w:p>
                   <w:pPr>
@@ -1130,6 +1196,13 @@
               <w:tc>
                 <w:tcPr>
                   <w:tcW w:w="726" w:type="dxa"/>
+                  <w:tcBorders>
+                    <w:top w:val="single" w:sz="18" w:space="0" w:color="4472C4" w:themeColor="accent5"/>
+                    <w:left w:val="single" w:sz="18" w:space="0" w:color="4472C4" w:themeColor="accent5"/>
+                    <w:bottom w:val="single" w:sz="18" w:space="0" w:color="4472C4" w:themeColor="accent5"/>
+                    <w:right w:val="single" w:sz="18" w:space="0" w:color="4472C4" w:themeColor="accent5"/>
+                  </w:tcBorders>
+                  <w:shd w:val="clear" w:color="auto" w:fill="FFFFFF" w:themeFill="background1"/>
                 </w:tcPr>
                 <w:p>
                   <w:pPr>
@@ -1143,6 +1216,13 @@
               <w:tc>
                 <w:tcPr>
                   <w:tcW w:w="727" w:type="dxa"/>
+                  <w:tcBorders>
+                    <w:top w:val="single" w:sz="18" w:space="0" w:color="4472C4" w:themeColor="accent5"/>
+                    <w:left w:val="single" w:sz="18" w:space="0" w:color="4472C4" w:themeColor="accent5"/>
+                    <w:bottom w:val="single" w:sz="18" w:space="0" w:color="4472C4" w:themeColor="accent5"/>
+                    <w:right w:val="single" w:sz="18" w:space="0" w:color="4472C4" w:themeColor="accent5"/>
+                  </w:tcBorders>
+                  <w:shd w:val="clear" w:color="auto" w:fill="FFFFFF" w:themeFill="background1"/>
                 </w:tcPr>
                 <w:p>
                   <w:pPr>
@@ -1156,6 +1236,13 @@
               <w:tc>
                 <w:tcPr>
                   <w:tcW w:w="727" w:type="dxa"/>
+                  <w:tcBorders>
+                    <w:top w:val="single" w:sz="18" w:space="0" w:color="4472C4" w:themeColor="accent5"/>
+                    <w:left w:val="single" w:sz="18" w:space="0" w:color="4472C4" w:themeColor="accent5"/>
+                    <w:bottom w:val="single" w:sz="18" w:space="0" w:color="4472C4" w:themeColor="accent5"/>
+                    <w:right w:val="single" w:sz="18" w:space="0" w:color="4472C4" w:themeColor="accent5"/>
+                  </w:tcBorders>
+                  <w:shd w:val="clear" w:color="auto" w:fill="FFFFFF" w:themeFill="background1"/>
                 </w:tcPr>
                 <w:p>
                   <w:pPr>
@@ -1171,6 +1258,13 @@
               <w:tc>
                 <w:tcPr>
                   <w:tcW w:w="726" w:type="dxa"/>
+                  <w:tcBorders>
+                    <w:top w:val="single" w:sz="18" w:space="0" w:color="4472C4" w:themeColor="accent5"/>
+                    <w:left w:val="single" w:sz="18" w:space="0" w:color="4472C4" w:themeColor="accent5"/>
+                    <w:bottom w:val="single" w:sz="18" w:space="0" w:color="4472C4" w:themeColor="accent5"/>
+                    <w:right w:val="single" w:sz="18" w:space="0" w:color="4472C4" w:themeColor="accent5"/>
+                  </w:tcBorders>
+                  <w:shd w:val="clear" w:color="auto" w:fill="FFFFFF" w:themeFill="background1"/>
                 </w:tcPr>
                 <w:p>
                   <w:pPr>
@@ -1200,6 +1294,13 @@
               <w:tc>
                 <w:tcPr>
                   <w:tcW w:w="726" w:type="dxa"/>
+                  <w:tcBorders>
+                    <w:top w:val="single" w:sz="18" w:space="0" w:color="4472C4" w:themeColor="accent5"/>
+                    <w:left w:val="single" w:sz="18" w:space="0" w:color="4472C4" w:themeColor="accent5"/>
+                    <w:bottom w:val="single" w:sz="18" w:space="0" w:color="4472C4" w:themeColor="accent5"/>
+                    <w:right w:val="single" w:sz="18" w:space="0" w:color="4472C4" w:themeColor="accent5"/>
+                  </w:tcBorders>
+                  <w:shd w:val="clear" w:color="auto" w:fill="FFFFFF" w:themeFill="background1"/>
                 </w:tcPr>
                 <w:p>
                   <w:pPr>
@@ -1213,6 +1314,13 @@
               <w:tc>
                 <w:tcPr>
                   <w:tcW w:w="726" w:type="dxa"/>
+                  <w:tcBorders>
+                    <w:top w:val="single" w:sz="18" w:space="0" w:color="4472C4" w:themeColor="accent5"/>
+                    <w:left w:val="single" w:sz="18" w:space="0" w:color="4472C4" w:themeColor="accent5"/>
+                    <w:bottom w:val="single" w:sz="18" w:space="0" w:color="4472C4" w:themeColor="accent5"/>
+                    <w:right w:val="single" w:sz="18" w:space="0" w:color="4472C4" w:themeColor="accent5"/>
+                  </w:tcBorders>
+                  <w:shd w:val="clear" w:color="auto" w:fill="FFFFFF" w:themeFill="background1"/>
                 </w:tcPr>
                 <w:p>
                   <w:pPr>
@@ -1226,6 +1334,13 @@
               <w:tc>
                 <w:tcPr>
                   <w:tcW w:w="726" w:type="dxa"/>
+                  <w:tcBorders>
+                    <w:top w:val="single" w:sz="18" w:space="0" w:color="4472C4" w:themeColor="accent5"/>
+                    <w:left w:val="single" w:sz="18" w:space="0" w:color="4472C4" w:themeColor="accent5"/>
+                    <w:bottom w:val="single" w:sz="18" w:space="0" w:color="4472C4" w:themeColor="accent5"/>
+                    <w:right w:val="single" w:sz="18" w:space="0" w:color="4472C4" w:themeColor="accent5"/>
+                  </w:tcBorders>
+                  <w:shd w:val="clear" w:color="auto" w:fill="FFFFFF" w:themeFill="background1"/>
                 </w:tcPr>
                 <w:p>
                   <w:pPr>
@@ -1239,6 +1354,13 @@
               <w:tc>
                 <w:tcPr>
                   <w:tcW w:w="726" w:type="dxa"/>
+                  <w:tcBorders>
+                    <w:top w:val="single" w:sz="18" w:space="0" w:color="4472C4" w:themeColor="accent5"/>
+                    <w:left w:val="single" w:sz="18" w:space="0" w:color="4472C4" w:themeColor="accent5"/>
+                    <w:bottom w:val="single" w:sz="18" w:space="0" w:color="4472C4" w:themeColor="accent5"/>
+                    <w:right w:val="single" w:sz="18" w:space="0" w:color="4472C4" w:themeColor="accent5"/>
+                  </w:tcBorders>
+                  <w:shd w:val="clear" w:color="auto" w:fill="FFFFFF" w:themeFill="background1"/>
                 </w:tcPr>
                 <w:p>
                   <w:pPr>
@@ -1252,6 +1374,13 @@
               <w:tc>
                 <w:tcPr>
                   <w:tcW w:w="727" w:type="dxa"/>
+                  <w:tcBorders>
+                    <w:top w:val="single" w:sz="18" w:space="0" w:color="4472C4" w:themeColor="accent5"/>
+                    <w:left w:val="single" w:sz="18" w:space="0" w:color="4472C4" w:themeColor="accent5"/>
+                    <w:bottom w:val="single" w:sz="18" w:space="0" w:color="4472C4" w:themeColor="accent5"/>
+                    <w:right w:val="single" w:sz="18" w:space="0" w:color="4472C4" w:themeColor="accent5"/>
+                  </w:tcBorders>
+                  <w:shd w:val="clear" w:color="auto" w:fill="FFFFFF" w:themeFill="background1"/>
                 </w:tcPr>
                 <w:p>
                   <w:pPr>
@@ -1265,6 +1394,13 @@
               <w:tc>
                 <w:tcPr>
                   <w:tcW w:w="727" w:type="dxa"/>
+                  <w:tcBorders>
+                    <w:top w:val="single" w:sz="18" w:space="0" w:color="4472C4" w:themeColor="accent5"/>
+                    <w:left w:val="single" w:sz="18" w:space="0" w:color="4472C4" w:themeColor="accent5"/>
+                    <w:bottom w:val="single" w:sz="18" w:space="0" w:color="4472C4" w:themeColor="accent5"/>
+                    <w:right w:val="single" w:sz="18" w:space="0" w:color="4472C4" w:themeColor="accent5"/>
+                  </w:tcBorders>
+                  <w:shd w:val="clear" w:color="auto" w:fill="FFFFFF" w:themeFill="background1"/>
                 </w:tcPr>
                 <w:p>
                   <w:pPr>
@@ -1288,6 +1424,7 @@
           <w:p>
             <w:pPr>
               <w:rPr>
+                <w:color w:val="C45911" w:themeColor="accent2" w:themeShade="BF"/>
                 <w:sz w:val="21"/>
                 <w:szCs w:val="21"/>
               </w:rPr>
@@ -1296,6 +1433,7 @@
               <w:rPr>
                 <w:b/>
                 <w:bCs/>
+                <w:color w:val="C45911" w:themeColor="accent2" w:themeShade="BF"/>
                 <w:sz w:val="21"/>
                 <w:szCs w:val="21"/>
               </w:rPr>
@@ -1303,6 +1441,7 @@
             </w:r>
             <w:r>
               <w:rPr>
+                <w:color w:val="C45911" w:themeColor="accent2" w:themeShade="BF"/>
                 <w:sz w:val="21"/>
                 <w:szCs w:val="21"/>
               </w:rPr>
@@ -1327,9 +1466,12 @@
           <w:tcPr>
             <w:tcW w:w="5310" w:type="dxa"/>
             <w:tcBorders>
-              <w:bottom w:val="single" w:sz="4" w:space="0" w:color="auto"/>
+              <w:top w:val="single" w:sz="12" w:space="0" w:color="000000" w:themeColor="text1"/>
+              <w:left w:val="single" w:sz="12" w:space="0" w:color="000000" w:themeColor="text1"/>
+              <w:bottom w:val="single" w:sz="12" w:space="0" w:color="000000" w:themeColor="text1"/>
+              <w:right w:val="single" w:sz="12" w:space="0" w:color="000000" w:themeColor="text1"/>
             </w:tcBorders>
-            <w:shd w:val="clear" w:color="auto" w:fill="D9D9D9" w:themeFill="background1" w:themeFillShade="D9"/>
+            <w:shd w:val="clear" w:color="auto" w:fill="D9E2F3" w:themeFill="accent5" w:themeFillTint="33"/>
           </w:tcPr>
           <w:p>
             <w:pPr>
@@ -1357,7 +1499,7 @@
               <mc:AlternateContent>
                 <mc:Choice Requires="wps">
                   <w:drawing>
-                    <wp:anchor distT="0" distB="0" distL="114300" distR="114300" simplePos="0" relativeHeight="252125184" behindDoc="0" locked="0" layoutInCell="1" allowOverlap="1" wp14:anchorId="6706EBDD" wp14:editId="16A0AE80">
+                    <wp:anchor distT="0" distB="0" distL="114300" distR="114300" simplePos="0" relativeHeight="252152832" behindDoc="0" locked="0" layoutInCell="1" allowOverlap="1" wp14:anchorId="6706EBDD" wp14:editId="23415876">
                       <wp:simplePos x="0" y="0"/>
                       <wp:positionH relativeFrom="column">
                         <wp:posOffset>1867696</wp:posOffset>
@@ -1366,7 +1508,7 @@
                         <wp:posOffset>80654</wp:posOffset>
                       </wp:positionV>
                       <wp:extent cx="1092200" cy="499423"/>
-                      <wp:effectExtent l="0" t="0" r="12700" b="15240"/>
+                      <wp:effectExtent l="19050" t="19050" r="12700" b="15240"/>
                       <wp:wrapNone/>
                       <wp:docPr id="808172800" name="Text Box 808172800"/>
                       <wp:cNvGraphicFramePr/>
@@ -1385,9 +1527,9 @@
                               <a:solidFill>
                                 <a:schemeClr val="lt1"/>
                               </a:solidFill>
-                              <a:ln w="6350">
+                              <a:ln w="28575">
                                 <a:solidFill>
-                                  <a:prstClr val="black"/>
+                                  <a:schemeClr val="accent5"/>
                                 </a:solidFill>
                               </a:ln>
                             </wps:spPr>
@@ -1451,7 +1593,7 @@
                       <v:stroke joinstyle="miter"/>
                       <v:path gradientshapeok="t" o:connecttype="rect"/>
                     </v:shapetype>
-                    <v:shape id="Text Box 808172800" o:spid="_x0000_s1026" type="#_x0000_t202" style="position:absolute;left:0;text-align:left;margin-left:147.05pt;margin-top:6.35pt;width:86pt;height:39.3pt;z-index:252125184;visibility:visible;mso-wrap-style:square;mso-width-percent:0;mso-height-percent:0;mso-wrap-distance-left:9pt;mso-wrap-distance-top:0;mso-wrap-distance-right:9pt;mso-wrap-distance-bottom:0;mso-position-horizontal:absolute;mso-position-horizontal-relative:text;mso-position-vertical:absolute;mso-position-vertical-relative:text;mso-width-percent:0;mso-height-percent:0;mso-width-relative:margin;mso-height-relative:margin;v-text-anchor:middle" o:gfxdata="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" fillcolor="white [3201]" strokeweight=".5pt">
+                    <v:shape id="Text Box 808172800" o:spid="_x0000_s1026" type="#_x0000_t202" style="position:absolute;left:0;text-align:left;margin-left:147.05pt;margin-top:6.35pt;width:86pt;height:39.3pt;z-index:252152832;visibility:visible;mso-wrap-style:square;mso-width-percent:0;mso-height-percent:0;mso-wrap-distance-left:9pt;mso-wrap-distance-top:0;mso-wrap-distance-right:9pt;mso-wrap-distance-bottom:0;mso-position-horizontal:absolute;mso-position-horizontal-relative:text;mso-position-vertical:absolute;mso-position-vertical-relative:text;mso-width-percent:0;mso-height-percent:0;mso-width-relative:margin;mso-height-relative:margin;v-text-anchor:middle" o:gfxdata="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" fillcolor="white [3201]" strokecolor="#4472c4 [3208]" strokeweight="2.25pt">
                       <v:textbox>
                         <w:txbxContent>
                           <w:p>
@@ -1501,7 +1643,7 @@
               <mc:AlternateContent>
                 <mc:Choice Requires="wps">
                   <w:drawing>
-                    <wp:anchor distT="0" distB="0" distL="114300" distR="114300" simplePos="0" relativeHeight="252123136" behindDoc="0" locked="0" layoutInCell="1" allowOverlap="1" wp14:anchorId="7B11BF24" wp14:editId="594EFBAE">
+                    <wp:anchor distT="0" distB="0" distL="114300" distR="114300" simplePos="0" relativeHeight="252150784" behindDoc="0" locked="0" layoutInCell="1" allowOverlap="1" wp14:anchorId="7B11BF24" wp14:editId="71429632">
                       <wp:simplePos x="0" y="0"/>
                       <wp:positionH relativeFrom="column">
                         <wp:posOffset>338323</wp:posOffset>
@@ -1510,7 +1652,7 @@
                         <wp:posOffset>66931</wp:posOffset>
                       </wp:positionV>
                       <wp:extent cx="1116281" cy="514350"/>
-                      <wp:effectExtent l="0" t="0" r="27305" b="19050"/>
+                      <wp:effectExtent l="19050" t="19050" r="27305" b="19050"/>
                       <wp:wrapNone/>
                       <wp:docPr id="210120254" name="Text Box 210120254"/>
                       <wp:cNvGraphicFramePr/>
@@ -1529,9 +1671,9 @@
                               <a:solidFill>
                                 <a:schemeClr val="lt1"/>
                               </a:solidFill>
-                              <a:ln w="6350">
+                              <a:ln w="28575">
                                 <a:solidFill>
-                                  <a:prstClr val="black"/>
+                                  <a:srgbClr val="EE0000"/>
                                 </a:solidFill>
                               </a:ln>
                             </wps:spPr>
@@ -1618,7 +1760,7 @@
                 </mc:Choice>
                 <mc:Fallback>
                   <w:pict>
-                    <v:shape w14:anchorId="7B11BF24" id="Text Box 210120254" o:spid="_x0000_s1027" type="#_x0000_t202" style="position:absolute;left:0;text-align:left;margin-left:26.65pt;margin-top:5.25pt;width:87.9pt;height:40.5pt;z-index:252123136;visibility:visible;mso-wrap-style:square;mso-width-percent:0;mso-height-percent:0;mso-wrap-distance-left:9pt;mso-wrap-distance-top:0;mso-wrap-distance-right:9pt;mso-wrap-distance-bottom:0;mso-position-horizontal:absolute;mso-position-horizontal-relative:text;mso-position-vertical:absolute;mso-position-vertical-relative:text;mso-width-percent:0;mso-height-percent:0;mso-width-relative:margin;mso-height-relative:margin;v-text-anchor:middle" o:gfxdata="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" fillcolor="white [3201]" strokeweight=".5pt">
+                    <v:shape w14:anchorId="7B11BF24" id="Text Box 210120254" o:spid="_x0000_s1027" type="#_x0000_t202" style="position:absolute;left:0;text-align:left;margin-left:26.65pt;margin-top:5.25pt;width:87.9pt;height:40.5pt;z-index:252150784;visibility:visible;mso-wrap-style:square;mso-width-percent:0;mso-height-percent:0;mso-wrap-distance-left:9pt;mso-wrap-distance-top:0;mso-wrap-distance-right:9pt;mso-wrap-distance-bottom:0;mso-position-horizontal:absolute;mso-position-horizontal-relative:text;mso-position-vertical:absolute;mso-position-vertical-relative:text;mso-width-percent:0;mso-height-percent:0;mso-width-relative:margin;mso-height-relative:margin;v-text-anchor:middle" o:gfxdata="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" fillcolor="white [3201]" strokecolor="#e00" strokeweight="2.25pt">
                       <v:textbox>
                         <w:txbxContent>
                           <w:p>
@@ -1698,7 +1840,7 @@
               <mc:AlternateContent>
                 <mc:Choice Requires="wps">
                   <w:drawing>
-                    <wp:anchor distT="0" distB="0" distL="114300" distR="114300" simplePos="0" relativeHeight="252124160" behindDoc="0" locked="0" layoutInCell="1" allowOverlap="1" wp14:anchorId="27B7FC4B" wp14:editId="13DE0791">
+                    <wp:anchor distT="0" distB="0" distL="114300" distR="114300" simplePos="0" relativeHeight="252151808" behindDoc="0" locked="0" layoutInCell="1" allowOverlap="1" wp14:anchorId="27B7FC4B" wp14:editId="4000F751">
                       <wp:simplePos x="0" y="0"/>
                       <wp:positionH relativeFrom="column">
                         <wp:posOffset>345971</wp:posOffset>
@@ -1707,7 +1849,7 @@
                         <wp:posOffset>346984</wp:posOffset>
                       </wp:positionV>
                       <wp:extent cx="1103630" cy="524823"/>
-                      <wp:effectExtent l="0" t="0" r="20320" b="27940"/>
+                      <wp:effectExtent l="19050" t="19050" r="20320" b="27940"/>
                       <wp:wrapNone/>
                       <wp:docPr id="693066911" name="Text Box 693066911"/>
                       <wp:cNvGraphicFramePr/>
@@ -1726,9 +1868,11 @@
                               <a:solidFill>
                                 <a:schemeClr val="lt1"/>
                               </a:solidFill>
-                              <a:ln w="6350">
+                              <a:ln w="28575">
                                 <a:solidFill>
-                                  <a:prstClr val="black"/>
+                                  <a:schemeClr val="accent4">
+                                    <a:lumMod val="75000"/>
+                                  </a:schemeClr>
                                 </a:solidFill>
                               </a:ln>
                             </wps:spPr>
@@ -1788,7 +1932,7 @@
                 </mc:Choice>
                 <mc:Fallback>
                   <w:pict>
-                    <v:shape w14:anchorId="27B7FC4B" id="Text Box 693066911" o:spid="_x0000_s1028" type="#_x0000_t202" style="position:absolute;margin-left:27.25pt;margin-top:27.3pt;width:86.9pt;height:41.3pt;z-index:252124160;visibility:visible;mso-wrap-style:square;mso-width-percent:0;mso-height-percent:0;mso-wrap-distance-left:9pt;mso-wrap-distance-top:0;mso-wrap-distance-right:9pt;mso-wrap-distance-bottom:0;mso-position-horizontal:absolute;mso-position-horizontal-relative:text;mso-position-vertical:absolute;mso-position-vertical-relative:text;mso-width-percent:0;mso-height-percent:0;mso-width-relative:margin;mso-height-relative:margin;v-text-anchor:middle" o:gfxdata="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" fillcolor="white [3201]" strokeweight=".5pt">
+                    <v:shape w14:anchorId="27B7FC4B" id="Text Box 693066911" o:spid="_x0000_s1028" type="#_x0000_t202" style="position:absolute;margin-left:27.25pt;margin-top:27.3pt;width:86.9pt;height:41.3pt;z-index:252151808;visibility:visible;mso-wrap-style:square;mso-width-percent:0;mso-height-percent:0;mso-wrap-distance-left:9pt;mso-wrap-distance-top:0;mso-wrap-distance-right:9pt;mso-wrap-distance-bottom:0;mso-position-horizontal:absolute;mso-position-horizontal-relative:text;mso-position-vertical:absolute;mso-position-vertical-relative:text;mso-width-percent:0;mso-height-percent:0;mso-width-relative:margin;mso-height-relative:margin;v-text-anchor:middle" o:gfxdata="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" fillcolor="white [3201]" strokecolor="#bf8f00 [2407]" strokeweight="2.25pt">
                       <v:textbox>
                         <w:txbxContent>
                           <w:p>
@@ -1838,7 +1982,7 @@
               <mc:AlternateContent>
                 <mc:Choice Requires="wps">
                   <w:drawing>
-                    <wp:anchor distT="0" distB="0" distL="114300" distR="114300" simplePos="0" relativeHeight="252126208" behindDoc="0" locked="0" layoutInCell="1" allowOverlap="1" wp14:anchorId="09D04D50" wp14:editId="1B9AD463">
+                    <wp:anchor distT="0" distB="0" distL="114300" distR="114300" simplePos="0" relativeHeight="252153856" behindDoc="0" locked="0" layoutInCell="1" allowOverlap="1" wp14:anchorId="09D04D50" wp14:editId="5417D430">
                       <wp:simplePos x="0" y="0"/>
                       <wp:positionH relativeFrom="column">
                         <wp:posOffset>1867696</wp:posOffset>
@@ -1847,7 +1991,7 @@
                         <wp:posOffset>360633</wp:posOffset>
                       </wp:positionV>
                       <wp:extent cx="1092200" cy="511791"/>
-                      <wp:effectExtent l="0" t="0" r="12700" b="22225"/>
+                      <wp:effectExtent l="19050" t="19050" r="12700" b="22225"/>
                       <wp:wrapNone/>
                       <wp:docPr id="479045963" name="Text Box 479045963"/>
                       <wp:cNvGraphicFramePr/>
@@ -1866,9 +2010,11 @@
                               <a:solidFill>
                                 <a:schemeClr val="lt1"/>
                               </a:solidFill>
-                              <a:ln w="6350">
+                              <a:ln w="28575">
                                 <a:solidFill>
-                                  <a:prstClr val="black"/>
+                                  <a:schemeClr val="accent6">
+                                    <a:lumMod val="75000"/>
+                                  </a:schemeClr>
                                 </a:solidFill>
                               </a:ln>
                             </wps:spPr>
@@ -1928,7 +2074,7 @@
                 </mc:Choice>
                 <mc:Fallback>
                   <w:pict>
-                    <v:shape w14:anchorId="09D04D50" id="Text Box 479045963" o:spid="_x0000_s1029" type="#_x0000_t202" style="position:absolute;margin-left:147.05pt;margin-top:28.4pt;width:86pt;height:40.3pt;z-index:252126208;visibility:visible;mso-wrap-style:square;mso-width-percent:0;mso-height-percent:0;mso-wrap-distance-left:9pt;mso-wrap-distance-top:0;mso-wrap-distance-right:9pt;mso-wrap-distance-bottom:0;mso-position-horizontal:absolute;mso-position-horizontal-relative:text;mso-position-vertical:absolute;mso-position-vertical-relative:text;mso-width-percent:0;mso-height-percent:0;mso-width-relative:margin;mso-height-relative:margin;v-text-anchor:middle" o:gfxdata="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" fillcolor="white [3201]" strokeweight=".5pt">
+                    <v:shape w14:anchorId="09D04D50" id="Text Box 479045963" o:spid="_x0000_s1029" type="#_x0000_t202" style="position:absolute;margin-left:147.05pt;margin-top:28.4pt;width:86pt;height:40.3pt;z-index:252153856;visibility:visible;mso-wrap-style:square;mso-width-percent:0;mso-height-percent:0;mso-wrap-distance-left:9pt;mso-wrap-distance-top:0;mso-wrap-distance-right:9pt;mso-wrap-distance-bottom:0;mso-position-horizontal:absolute;mso-position-horizontal-relative:text;mso-position-vertical:absolute;mso-position-vertical-relative:text;mso-width-percent:0;mso-height-percent:0;mso-width-relative:margin;mso-height-relative:margin;v-text-anchor:middle" o:gfxdata="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" fillcolor="white [3201]" strokecolor="#538135 [2409]" strokeweight="2.25pt">
                       <v:textbox>
                         <w:txbxContent>
                           <w:p>
@@ -1977,7 +2123,9 @@
             <w:tcW w:w="540" w:type="dxa"/>
             <w:vMerge/>
             <w:tcBorders>
+              <w:left w:val="single" w:sz="12" w:space="0" w:color="000000" w:themeColor="text1"/>
               <w:bottom w:val="nil"/>
+              <w:right w:val="single" w:sz="12" w:space="0" w:color="000000" w:themeColor="text1"/>
             </w:tcBorders>
           </w:tcPr>
           <w:p>
@@ -1993,9 +2141,12 @@
           <w:tcPr>
             <w:tcW w:w="5310" w:type="dxa"/>
             <w:tcBorders>
-              <w:bottom w:val="single" w:sz="4" w:space="0" w:color="auto"/>
+              <w:top w:val="single" w:sz="12" w:space="0" w:color="000000" w:themeColor="text1"/>
+              <w:left w:val="single" w:sz="12" w:space="0" w:color="000000" w:themeColor="text1"/>
+              <w:bottom w:val="single" w:sz="12" w:space="0" w:color="000000" w:themeColor="text1"/>
+              <w:right w:val="single" w:sz="12" w:space="0" w:color="000000" w:themeColor="text1"/>
             </w:tcBorders>
-            <w:shd w:val="clear" w:color="auto" w:fill="D9D9D9" w:themeFill="background1" w:themeFillShade="D9"/>
+            <w:shd w:val="clear" w:color="auto" w:fill="D9E2F3" w:themeFill="accent5" w:themeFillTint="33"/>
           </w:tcPr>
           <w:p>
             <w:pPr>
@@ -2023,7 +2174,7 @@
               <mc:AlternateContent>
                 <mc:Choice Requires="wps">
                   <w:drawing>
-                    <wp:anchor distT="0" distB="0" distL="114300" distR="114300" simplePos="0" relativeHeight="252129280" behindDoc="0" locked="0" layoutInCell="1" allowOverlap="1" wp14:anchorId="4D1919CD" wp14:editId="56FFB985">
+                    <wp:anchor distT="0" distB="0" distL="114300" distR="114300" simplePos="0" relativeHeight="252156928" behindDoc="0" locked="0" layoutInCell="1" allowOverlap="1" wp14:anchorId="4203A064" wp14:editId="202CF917">
                       <wp:simplePos x="0" y="0"/>
                       <wp:positionH relativeFrom="column">
                         <wp:posOffset>1867696</wp:posOffset>
@@ -2032,9 +2183,9 @@
                         <wp:posOffset>80654</wp:posOffset>
                       </wp:positionV>
                       <wp:extent cx="1092200" cy="499423"/>
-                      <wp:effectExtent l="0" t="0" r="12700" b="15240"/>
+                      <wp:effectExtent l="19050" t="19050" r="12700" b="15240"/>
                       <wp:wrapNone/>
-                      <wp:docPr id="300807467" name="Text Box 300807467"/>
+                      <wp:docPr id="1491800674" name="Text Box 1491800674"/>
                       <wp:cNvGraphicFramePr/>
                       <a:graphic xmlns:a="http://schemas.openxmlformats.org/drawingml/2006/main">
                         <a:graphicData uri="http://schemas.microsoft.com/office/word/2010/wordprocessingShape">
@@ -2051,9 +2202,9 @@
                               <a:solidFill>
                                 <a:schemeClr val="lt1"/>
                               </a:solidFill>
-                              <a:ln w="6350">
+                              <a:ln w="28575">
                                 <a:solidFill>
-                                  <a:prstClr val="black"/>
+                                  <a:schemeClr val="accent5"/>
                                 </a:solidFill>
                               </a:ln>
                             </wps:spPr>
@@ -2113,7 +2264,7 @@
                 </mc:Choice>
                 <mc:Fallback>
                   <w:pict>
-                    <v:shape w14:anchorId="4D1919CD" id="Text Box 300807467" o:spid="_x0000_s1030" type="#_x0000_t202" style="position:absolute;left:0;text-align:left;margin-left:147.05pt;margin-top:6.35pt;width:86pt;height:39.3pt;z-index:252129280;visibility:visible;mso-wrap-style:square;mso-width-percent:0;mso-height-percent:0;mso-wrap-distance-left:9pt;mso-wrap-distance-top:0;mso-wrap-distance-right:9pt;mso-wrap-distance-bottom:0;mso-position-horizontal:absolute;mso-position-horizontal-relative:text;mso-position-vertical:absolute;mso-position-vertical-relative:text;mso-width-percent:0;mso-height-percent:0;mso-width-relative:margin;mso-height-relative:margin;v-text-anchor:middle" o:gfxdata="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" fillcolor="white [3201]" strokeweight=".5pt">
+                    <v:shape w14:anchorId="4203A064" id="Text Box 1491800674" o:spid="_x0000_s1030" type="#_x0000_t202" style="position:absolute;left:0;text-align:left;margin-left:147.05pt;margin-top:6.35pt;width:86pt;height:39.3pt;z-index:252156928;visibility:visible;mso-wrap-style:square;mso-width-percent:0;mso-height-percent:0;mso-wrap-distance-left:9pt;mso-wrap-distance-top:0;mso-wrap-distance-right:9pt;mso-wrap-distance-bottom:0;mso-position-horizontal:absolute;mso-position-horizontal-relative:text;mso-position-vertical:absolute;mso-position-vertical-relative:text;mso-width-percent:0;mso-height-percent:0;mso-width-relative:margin;mso-height-relative:margin;v-text-anchor:middle" o:gfxdata="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" fillcolor="white [3201]" strokecolor="#4472c4 [3208]" strokeweight="2.25pt">
                       <v:textbox>
                         <w:txbxContent>
                           <w:p>
@@ -2163,7 +2314,7 @@
               <mc:AlternateContent>
                 <mc:Choice Requires="wps">
                   <w:drawing>
-                    <wp:anchor distT="0" distB="0" distL="114300" distR="114300" simplePos="0" relativeHeight="252127232" behindDoc="0" locked="0" layoutInCell="1" allowOverlap="1" wp14:anchorId="2B7CFA4F" wp14:editId="749B7E1D">
+                    <wp:anchor distT="0" distB="0" distL="114300" distR="114300" simplePos="0" relativeHeight="252154880" behindDoc="0" locked="0" layoutInCell="1" allowOverlap="1" wp14:anchorId="785CBC3F" wp14:editId="18AEB560">
                       <wp:simplePos x="0" y="0"/>
                       <wp:positionH relativeFrom="column">
                         <wp:posOffset>338323</wp:posOffset>
@@ -2172,9 +2323,9 @@
                         <wp:posOffset>66931</wp:posOffset>
                       </wp:positionV>
                       <wp:extent cx="1116281" cy="514350"/>
-                      <wp:effectExtent l="0" t="0" r="27305" b="19050"/>
+                      <wp:effectExtent l="19050" t="19050" r="27305" b="19050"/>
                       <wp:wrapNone/>
-                      <wp:docPr id="1335566360" name="Text Box 1335566360"/>
+                      <wp:docPr id="735976788" name="Text Box 735976788"/>
                       <wp:cNvGraphicFramePr/>
                       <a:graphic xmlns:a="http://schemas.openxmlformats.org/drawingml/2006/main">
                         <a:graphicData uri="http://schemas.microsoft.com/office/word/2010/wordprocessingShape">
@@ -2191,9 +2342,9 @@
                               <a:solidFill>
                                 <a:schemeClr val="lt1"/>
                               </a:solidFill>
-                              <a:ln w="6350">
+                              <a:ln w="28575">
                                 <a:solidFill>
-                                  <a:prstClr val="black"/>
+                                  <a:srgbClr val="EE0000"/>
                                 </a:solidFill>
                               </a:ln>
                             </wps:spPr>
@@ -2280,7 +2431,7 @@
                 </mc:Choice>
                 <mc:Fallback>
                   <w:pict>
-                    <v:shape w14:anchorId="2B7CFA4F" id="Text Box 1335566360" o:spid="_x0000_s1031" type="#_x0000_t202" style="position:absolute;left:0;text-align:left;margin-left:26.65pt;margin-top:5.25pt;width:87.9pt;height:40.5pt;z-index:252127232;visibility:visible;mso-wrap-style:square;mso-width-percent:0;mso-height-percent:0;mso-wrap-distance-left:9pt;mso-wrap-distance-top:0;mso-wrap-distance-right:9pt;mso-wrap-distance-bottom:0;mso-position-horizontal:absolute;mso-position-horizontal-relative:text;mso-position-vertical:absolute;mso-position-vertical-relative:text;mso-width-percent:0;mso-height-percent:0;mso-width-relative:margin;mso-height-relative:margin;v-text-anchor:middle" o:gfxdata="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" fillcolor="white [3201]" strokeweight=".5pt">
+                    <v:shape w14:anchorId="785CBC3F" id="Text Box 735976788" o:spid="_x0000_s1031" type="#_x0000_t202" style="position:absolute;left:0;text-align:left;margin-left:26.65pt;margin-top:5.25pt;width:87.9pt;height:40.5pt;z-index:252154880;visibility:visible;mso-wrap-style:square;mso-width-percent:0;mso-height-percent:0;mso-wrap-distance-left:9pt;mso-wrap-distance-top:0;mso-wrap-distance-right:9pt;mso-wrap-distance-bottom:0;mso-position-horizontal:absolute;mso-position-horizontal-relative:text;mso-position-vertical:absolute;mso-position-vertical-relative:text;mso-width-percent:0;mso-height-percent:0;mso-width-relative:margin;mso-height-relative:margin;v-text-anchor:middle" o:gfxdata="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" fillcolor="white [3201]" strokecolor="#e00" strokeweight="2.25pt">
                       <v:textbox>
                         <w:txbxContent>
                           <w:p>
@@ -2360,7 +2511,7 @@
               <mc:AlternateContent>
                 <mc:Choice Requires="wps">
                   <w:drawing>
-                    <wp:anchor distT="0" distB="0" distL="114300" distR="114300" simplePos="0" relativeHeight="252128256" behindDoc="0" locked="0" layoutInCell="1" allowOverlap="1" wp14:anchorId="0C422170" wp14:editId="600985C0">
+                    <wp:anchor distT="0" distB="0" distL="114300" distR="114300" simplePos="0" relativeHeight="252155904" behindDoc="0" locked="0" layoutInCell="1" allowOverlap="1" wp14:anchorId="0170DA5A" wp14:editId="61756431">
                       <wp:simplePos x="0" y="0"/>
                       <wp:positionH relativeFrom="column">
                         <wp:posOffset>345971</wp:posOffset>
@@ -2369,9 +2520,9 @@
                         <wp:posOffset>346984</wp:posOffset>
                       </wp:positionV>
                       <wp:extent cx="1103630" cy="524823"/>
-                      <wp:effectExtent l="0" t="0" r="20320" b="27940"/>
+                      <wp:effectExtent l="19050" t="19050" r="20320" b="27940"/>
                       <wp:wrapNone/>
-                      <wp:docPr id="1952750302" name="Text Box 1952750302"/>
+                      <wp:docPr id="519632188" name="Text Box 519632188"/>
                       <wp:cNvGraphicFramePr/>
                       <a:graphic xmlns:a="http://schemas.openxmlformats.org/drawingml/2006/main">
                         <a:graphicData uri="http://schemas.microsoft.com/office/word/2010/wordprocessingShape">
@@ -2388,9 +2539,11 @@
                               <a:solidFill>
                                 <a:schemeClr val="lt1"/>
                               </a:solidFill>
-                              <a:ln w="6350">
+                              <a:ln w="28575">
                                 <a:solidFill>
-                                  <a:prstClr val="black"/>
+                                  <a:schemeClr val="accent4">
+                                    <a:lumMod val="75000"/>
+                                  </a:schemeClr>
                                 </a:solidFill>
                               </a:ln>
                             </wps:spPr>
@@ -2450,7 +2603,7 @@
                 </mc:Choice>
                 <mc:Fallback>
                   <w:pict>
-                    <v:shape w14:anchorId="0C422170" id="Text Box 1952750302" o:spid="_x0000_s1032" type="#_x0000_t202" style="position:absolute;margin-left:27.25pt;margin-top:27.3pt;width:86.9pt;height:41.3pt;z-index:252128256;visibility:visible;mso-wrap-style:square;mso-width-percent:0;mso-height-percent:0;mso-wrap-distance-left:9pt;mso-wrap-distance-top:0;mso-wrap-distance-right:9pt;mso-wrap-distance-bottom:0;mso-position-horizontal:absolute;mso-position-horizontal-relative:text;mso-position-vertical:absolute;mso-position-vertical-relative:text;mso-width-percent:0;mso-height-percent:0;mso-width-relative:margin;mso-height-relative:margin;v-text-anchor:middle" o:gfxdata="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" fillcolor="white [3201]" strokeweight=".5pt">
+                    <v:shape w14:anchorId="0170DA5A" id="Text Box 519632188" o:spid="_x0000_s1032" type="#_x0000_t202" style="position:absolute;margin-left:27.25pt;margin-top:27.3pt;width:86.9pt;height:41.3pt;z-index:252155904;visibility:visible;mso-wrap-style:square;mso-width-percent:0;mso-height-percent:0;mso-wrap-distance-left:9pt;mso-wrap-distance-top:0;mso-wrap-distance-right:9pt;mso-wrap-distance-bottom:0;mso-position-horizontal:absolute;mso-position-horizontal-relative:text;mso-position-vertical:absolute;mso-position-vertical-relative:text;mso-width-percent:0;mso-height-percent:0;mso-width-relative:margin;mso-height-relative:margin;v-text-anchor:middle" o:gfxdata="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" fillcolor="white [3201]" strokecolor="#bf8f00 [2407]" strokeweight="2.25pt">
                       <v:textbox>
                         <w:txbxContent>
                           <w:p>
@@ -2500,7 +2653,7 @@
               <mc:AlternateContent>
                 <mc:Choice Requires="wps">
                   <w:drawing>
-                    <wp:anchor distT="0" distB="0" distL="114300" distR="114300" simplePos="0" relativeHeight="252130304" behindDoc="0" locked="0" layoutInCell="1" allowOverlap="1" wp14:anchorId="685CFC33" wp14:editId="52442E7B">
+                    <wp:anchor distT="0" distB="0" distL="114300" distR="114300" simplePos="0" relativeHeight="252157952" behindDoc="0" locked="0" layoutInCell="1" allowOverlap="1" wp14:anchorId="6F91A02A" wp14:editId="40BA53EF">
                       <wp:simplePos x="0" y="0"/>
                       <wp:positionH relativeFrom="column">
                         <wp:posOffset>1867696</wp:posOffset>
@@ -2509,9 +2662,9 @@
                         <wp:posOffset>360633</wp:posOffset>
                       </wp:positionV>
                       <wp:extent cx="1092200" cy="511791"/>
-                      <wp:effectExtent l="0" t="0" r="12700" b="22225"/>
+                      <wp:effectExtent l="19050" t="19050" r="12700" b="22225"/>
                       <wp:wrapNone/>
-                      <wp:docPr id="716038228" name="Text Box 716038228"/>
+                      <wp:docPr id="1412297534" name="Text Box 1412297534"/>
                       <wp:cNvGraphicFramePr/>
                       <a:graphic xmlns:a="http://schemas.openxmlformats.org/drawingml/2006/main">
                         <a:graphicData uri="http://schemas.microsoft.com/office/word/2010/wordprocessingShape">
@@ -2528,9 +2681,11 @@
                               <a:solidFill>
                                 <a:schemeClr val="lt1"/>
                               </a:solidFill>
-                              <a:ln w="6350">
+                              <a:ln w="28575">
                                 <a:solidFill>
-                                  <a:prstClr val="black"/>
+                                  <a:schemeClr val="accent6">
+                                    <a:lumMod val="75000"/>
+                                  </a:schemeClr>
                                 </a:solidFill>
                               </a:ln>
                             </wps:spPr>
@@ -2590,7 +2745,7 @@
                 </mc:Choice>
                 <mc:Fallback>
                   <w:pict>
-                    <v:shape w14:anchorId="685CFC33" id="Text Box 716038228" o:spid="_x0000_s1033" type="#_x0000_t202" style="position:absolute;margin-left:147.05pt;margin-top:28.4pt;width:86pt;height:40.3pt;z-index:252130304;visibility:visible;mso-wrap-style:square;mso-width-percent:0;mso-height-percent:0;mso-wrap-distance-left:9pt;mso-wrap-distance-top:0;mso-wrap-distance-right:9pt;mso-wrap-distance-bottom:0;mso-position-horizontal:absolute;mso-position-horizontal-relative:text;mso-position-vertical:absolute;mso-position-vertical-relative:text;mso-width-percent:0;mso-height-percent:0;mso-width-relative:margin;mso-height-relative:margin;v-text-anchor:middle" o:gfxdata="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" fillcolor="white [3201]" strokeweight=".5pt">
+                    <v:shape w14:anchorId="6F91A02A" id="Text Box 1412297534" o:spid="_x0000_s1033" type="#_x0000_t202" style="position:absolute;margin-left:147.05pt;margin-top:28.4pt;width:86pt;height:40.3pt;z-index:252157952;visibility:visible;mso-wrap-style:square;mso-width-percent:0;mso-height-percent:0;mso-wrap-distance-left:9pt;mso-wrap-distance-top:0;mso-wrap-distance-right:9pt;mso-wrap-distance-bottom:0;mso-position-horizontal:absolute;mso-position-horizontal-relative:text;mso-position-vertical:absolute;mso-position-vertical-relative:text;mso-width-percent:0;mso-height-percent:0;mso-width-relative:margin;mso-height-relative:margin;v-text-anchor:middle" o:gfxdata="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" fillcolor="white [3201]" strokecolor="#538135 [2409]" strokeweight="2.25pt">
                       <v:textbox>
                         <w:txbxContent>
                           <w:p>
@@ -2643,8 +2798,9 @@
           <w:tcPr>
             <w:tcW w:w="5310" w:type="dxa"/>
             <w:tcBorders>
+              <w:top w:val="single" w:sz="12" w:space="0" w:color="000000" w:themeColor="text1"/>
               <w:left w:val="nil"/>
-              <w:bottom w:val="single" w:sz="4" w:space="0" w:color="auto"/>
+              <w:bottom w:val="single" w:sz="12" w:space="0" w:color="000000" w:themeColor="text1"/>
               <w:right w:val="nil"/>
             </w:tcBorders>
           </w:tcPr>
@@ -2688,8 +2844,9 @@
           <w:tcPr>
             <w:tcW w:w="5310" w:type="dxa"/>
             <w:tcBorders>
+              <w:top w:val="single" w:sz="12" w:space="0" w:color="000000" w:themeColor="text1"/>
               <w:left w:val="nil"/>
-              <w:bottom w:val="single" w:sz="4" w:space="0" w:color="auto"/>
+              <w:bottom w:val="single" w:sz="12" w:space="0" w:color="000000" w:themeColor="text1"/>
               <w:right w:val="nil"/>
             </w:tcBorders>
           </w:tcPr>
@@ -2703,12 +2860,19 @@
         <w:tc>
           <w:tcPr>
             <w:tcW w:w="5310" w:type="dxa"/>
+            <w:tcBorders>
+              <w:top w:val="single" w:sz="12" w:space="0" w:color="000000" w:themeColor="text1"/>
+              <w:left w:val="single" w:sz="12" w:space="0" w:color="000000" w:themeColor="text1"/>
+              <w:right w:val="single" w:sz="12" w:space="0" w:color="000000" w:themeColor="text1"/>
+            </w:tcBorders>
+            <w:shd w:val="clear" w:color="auto" w:fill="FFF2CC" w:themeFill="accent4" w:themeFillTint="33"/>
           </w:tcPr>
           <w:p>
             <w:pPr>
               <w:jc w:val="center"/>
               <w:rPr>
                 <w:b/>
+                <w:color w:val="4472C4" w:themeColor="accent5"/>
                 <w:sz w:val="21"/>
                 <w:szCs w:val="21"/>
               </w:rPr>
@@ -2716,65 +2880,29 @@
             <w:r>
               <w:rPr>
                 <w:b/>
+                <w:color w:val="4472C4" w:themeColor="accent5"/>
                 <w:sz w:val="21"/>
                 <w:szCs w:val="21"/>
               </w:rPr>
-              <w:t xml:space="preserve">CSE </w:t>
-            </w:r>
-            <w:r>
-              <w:rPr>
-                <w:b/>
-                <w:sz w:val="21"/>
-                <w:szCs w:val="21"/>
-              </w:rPr>
-              <w:t>199</w:t>
-            </w:r>
-            <w:r>
-              <w:rPr>
-                <w:b/>
-                <w:sz w:val="21"/>
-                <w:szCs w:val="21"/>
-              </w:rPr>
-              <w:t xml:space="preserve"> </w:t>
-            </w:r>
-            <w:r>
-              <w:rPr>
-                <w:b/>
-                <w:sz w:val="21"/>
-                <w:szCs w:val="21"/>
-              </w:rPr>
-              <w:t>Sprint</w:t>
-            </w:r>
-            <w:r>
-              <w:rPr>
-                <w:b/>
-                <w:sz w:val="21"/>
-                <w:szCs w:val="21"/>
-              </w:rPr>
-              <w:t xml:space="preserve"> Card</w:t>
+              <w:t>CSE 199 Sprint Card</w:t>
             </w:r>
           </w:p>
           <w:p>
             <w:pPr>
               <w:rPr>
-                <w:sz w:val="10"/>
-                <w:szCs w:val="10"/>
+                <w:b/>
+                <w:color w:val="385623" w:themeColor="accent6" w:themeShade="80"/>
+                <w:sz w:val="16"/>
+                <w:szCs w:val="16"/>
               </w:rPr>
             </w:pPr>
           </w:p>
           <w:p>
             <w:pPr>
-              <w:jc w:val="center"/>
               <w:rPr>
                 <w:b/>
-                <w:sz w:val="16"/>
-                <w:szCs w:val="16"/>
-              </w:rPr>
-            </w:pPr>
-          </w:p>
-          <w:p>
-            <w:pPr>
-              <w:rPr>
+                <w:bCs/>
+                <w:color w:val="385623" w:themeColor="accent6" w:themeShade="80"/>
                 <w:sz w:val="21"/>
                 <w:szCs w:val="21"/>
               </w:rPr>
@@ -2783,84 +2911,11 @@
               <w:rPr>
                 <w:b/>
                 <w:bCs/>
+                <w:color w:val="385623" w:themeColor="accent6" w:themeShade="80"/>
                 <w:sz w:val="21"/>
                 <w:szCs w:val="21"/>
               </w:rPr>
-              <w:t xml:space="preserve">Full </w:t>
-            </w:r>
-            <w:r>
-              <w:rPr>
-                <w:b/>
-                <w:bCs/>
-                <w:sz w:val="21"/>
-                <w:szCs w:val="21"/>
-              </w:rPr>
-              <w:t>Name</w:t>
-            </w:r>
-            <w:r>
-              <w:rPr>
-                <w:sz w:val="21"/>
-                <w:szCs w:val="21"/>
-              </w:rPr>
-              <w:t>: ______</w:t>
-            </w:r>
-            <w:r>
-              <w:rPr>
-                <w:sz w:val="21"/>
-                <w:szCs w:val="21"/>
-              </w:rPr>
-              <w:t>_</w:t>
-            </w:r>
-            <w:r>
-              <w:rPr>
-                <w:sz w:val="21"/>
-                <w:szCs w:val="21"/>
-              </w:rPr>
-              <w:t>__________</w:t>
-            </w:r>
-            <w:r>
-              <w:rPr>
-                <w:sz w:val="21"/>
-                <w:szCs w:val="21"/>
-              </w:rPr>
-              <w:t>__</w:t>
-            </w:r>
-            <w:r>
-              <w:rPr>
-                <w:sz w:val="21"/>
-                <w:szCs w:val="21"/>
-              </w:rPr>
-              <w:t>_</w:t>
-            </w:r>
-            <w:r>
-              <w:rPr>
-                <w:sz w:val="21"/>
-                <w:szCs w:val="21"/>
-              </w:rPr>
-              <w:t>__</w:t>
-            </w:r>
-            <w:r>
-              <w:rPr>
-                <w:sz w:val="21"/>
-                <w:szCs w:val="21"/>
-              </w:rPr>
-              <w:t xml:space="preserve">_ </w:t>
-            </w:r>
-            <w:r>
-              <w:rPr>
-                <w:b/>
-                <w:bCs/>
-                <w:sz w:val="21"/>
-                <w:szCs w:val="21"/>
-              </w:rPr>
-              <w:t>Sprint</w:t>
-            </w:r>
-            <w:r>
-              <w:rPr>
-                <w:sz w:val="21"/>
-                <w:szCs w:val="21"/>
-              </w:rPr>
-              <w:t>: _________</w:t>
+              <w:t>Full Name: _______________________ Sprint: _________</w:t>
             </w:r>
           </w:p>
           <w:p>
@@ -2913,12 +2968,21 @@
               <w:tc>
                 <w:tcPr>
                   <w:tcW w:w="726" w:type="dxa"/>
-                </w:tcPr>
-                <w:p>
-                  <w:pPr>
+                  <w:tcBorders>
+                    <w:top w:val="single" w:sz="18" w:space="0" w:color="4472C4" w:themeColor="accent5"/>
+                    <w:left w:val="single" w:sz="18" w:space="0" w:color="4472C4" w:themeColor="accent5"/>
+                    <w:bottom w:val="single" w:sz="18" w:space="0" w:color="4472C4" w:themeColor="accent5"/>
+                    <w:right w:val="single" w:sz="18" w:space="0" w:color="4472C4" w:themeColor="accent5"/>
+                  </w:tcBorders>
+                  <w:shd w:val="clear" w:color="auto" w:fill="D9E2F3" w:themeFill="accent5" w:themeFillTint="33"/>
+                </w:tcPr>
+                <w:p>
+                  <w:pPr>
+                    <w:jc w:val="center"/>
                     <w:rPr>
                       <w:b/>
                       <w:bCs/>
+                      <w:color w:val="2F5496" w:themeColor="accent5" w:themeShade="BF"/>
                       <w:sz w:val="21"/>
                       <w:szCs w:val="21"/>
                     </w:rPr>
@@ -2927,6 +2991,7 @@
                     <w:rPr>
                       <w:b/>
                       <w:bCs/>
+                      <w:color w:val="2F5496" w:themeColor="accent5" w:themeShade="BF"/>
                       <w:sz w:val="21"/>
                       <w:szCs w:val="21"/>
                     </w:rPr>
@@ -2937,12 +3002,21 @@
               <w:tc>
                 <w:tcPr>
                   <w:tcW w:w="726" w:type="dxa"/>
-                </w:tcPr>
-                <w:p>
-                  <w:pPr>
+                  <w:tcBorders>
+                    <w:top w:val="single" w:sz="18" w:space="0" w:color="4472C4" w:themeColor="accent5"/>
+                    <w:left w:val="single" w:sz="18" w:space="0" w:color="4472C4" w:themeColor="accent5"/>
+                    <w:bottom w:val="single" w:sz="18" w:space="0" w:color="4472C4" w:themeColor="accent5"/>
+                    <w:right w:val="single" w:sz="18" w:space="0" w:color="4472C4" w:themeColor="accent5"/>
+                  </w:tcBorders>
+                  <w:shd w:val="clear" w:color="auto" w:fill="D9E2F3" w:themeFill="accent5" w:themeFillTint="33"/>
+                </w:tcPr>
+                <w:p>
+                  <w:pPr>
+                    <w:jc w:val="center"/>
                     <w:rPr>
                       <w:b/>
                       <w:bCs/>
+                      <w:color w:val="2F5496" w:themeColor="accent5" w:themeShade="BF"/>
                       <w:sz w:val="21"/>
                       <w:szCs w:val="21"/>
                     </w:rPr>
@@ -2951,6 +3025,7 @@
                     <w:rPr>
                       <w:b/>
                       <w:bCs/>
+                      <w:color w:val="2F5496" w:themeColor="accent5" w:themeShade="BF"/>
                       <w:sz w:val="21"/>
                       <w:szCs w:val="21"/>
                     </w:rPr>
@@ -2961,12 +3036,21 @@
               <w:tc>
                 <w:tcPr>
                   <w:tcW w:w="726" w:type="dxa"/>
-                </w:tcPr>
-                <w:p>
-                  <w:pPr>
+                  <w:tcBorders>
+                    <w:top w:val="single" w:sz="18" w:space="0" w:color="4472C4" w:themeColor="accent5"/>
+                    <w:left w:val="single" w:sz="18" w:space="0" w:color="4472C4" w:themeColor="accent5"/>
+                    <w:bottom w:val="single" w:sz="18" w:space="0" w:color="4472C4" w:themeColor="accent5"/>
+                    <w:right w:val="single" w:sz="18" w:space="0" w:color="4472C4" w:themeColor="accent5"/>
+                  </w:tcBorders>
+                  <w:shd w:val="clear" w:color="auto" w:fill="D9E2F3" w:themeFill="accent5" w:themeFillTint="33"/>
+                </w:tcPr>
+                <w:p>
+                  <w:pPr>
+                    <w:jc w:val="center"/>
                     <w:rPr>
                       <w:b/>
                       <w:bCs/>
+                      <w:color w:val="2F5496" w:themeColor="accent5" w:themeShade="BF"/>
                       <w:sz w:val="21"/>
                       <w:szCs w:val="21"/>
                     </w:rPr>
@@ -2975,6 +3059,7 @@
                     <w:rPr>
                       <w:b/>
                       <w:bCs/>
+                      <w:color w:val="2F5496" w:themeColor="accent5" w:themeShade="BF"/>
                       <w:sz w:val="21"/>
                       <w:szCs w:val="21"/>
                     </w:rPr>
@@ -2985,12 +3070,21 @@
               <w:tc>
                 <w:tcPr>
                   <w:tcW w:w="726" w:type="dxa"/>
-                </w:tcPr>
-                <w:p>
-                  <w:pPr>
+                  <w:tcBorders>
+                    <w:top w:val="single" w:sz="18" w:space="0" w:color="4472C4" w:themeColor="accent5"/>
+                    <w:left w:val="single" w:sz="18" w:space="0" w:color="4472C4" w:themeColor="accent5"/>
+                    <w:bottom w:val="single" w:sz="18" w:space="0" w:color="4472C4" w:themeColor="accent5"/>
+                    <w:right w:val="single" w:sz="18" w:space="0" w:color="4472C4" w:themeColor="accent5"/>
+                  </w:tcBorders>
+                  <w:shd w:val="clear" w:color="auto" w:fill="D9E2F3" w:themeFill="accent5" w:themeFillTint="33"/>
+                </w:tcPr>
+                <w:p>
+                  <w:pPr>
+                    <w:jc w:val="center"/>
                     <w:rPr>
                       <w:b/>
                       <w:bCs/>
+                      <w:color w:val="2F5496" w:themeColor="accent5" w:themeShade="BF"/>
                       <w:sz w:val="21"/>
                       <w:szCs w:val="21"/>
                     </w:rPr>
@@ -2999,6 +3093,7 @@
                     <w:rPr>
                       <w:b/>
                       <w:bCs/>
+                      <w:color w:val="2F5496" w:themeColor="accent5" w:themeShade="BF"/>
                       <w:sz w:val="21"/>
                       <w:szCs w:val="21"/>
                     </w:rPr>
@@ -3009,12 +3104,21 @@
               <w:tc>
                 <w:tcPr>
                   <w:tcW w:w="726" w:type="dxa"/>
-                </w:tcPr>
-                <w:p>
-                  <w:pPr>
+                  <w:tcBorders>
+                    <w:top w:val="single" w:sz="18" w:space="0" w:color="4472C4" w:themeColor="accent5"/>
+                    <w:left w:val="single" w:sz="18" w:space="0" w:color="4472C4" w:themeColor="accent5"/>
+                    <w:bottom w:val="single" w:sz="18" w:space="0" w:color="4472C4" w:themeColor="accent5"/>
+                    <w:right w:val="single" w:sz="18" w:space="0" w:color="4472C4" w:themeColor="accent5"/>
+                  </w:tcBorders>
+                  <w:shd w:val="clear" w:color="auto" w:fill="D9E2F3" w:themeFill="accent5" w:themeFillTint="33"/>
+                </w:tcPr>
+                <w:p>
+                  <w:pPr>
+                    <w:jc w:val="center"/>
                     <w:rPr>
                       <w:b/>
                       <w:bCs/>
+                      <w:color w:val="2F5496" w:themeColor="accent5" w:themeShade="BF"/>
                       <w:sz w:val="21"/>
                       <w:szCs w:val="21"/>
                     </w:rPr>
@@ -3023,6 +3127,7 @@
                     <w:rPr>
                       <w:b/>
                       <w:bCs/>
+                      <w:color w:val="2F5496" w:themeColor="accent5" w:themeShade="BF"/>
                       <w:sz w:val="21"/>
                       <w:szCs w:val="21"/>
                     </w:rPr>
@@ -3033,12 +3138,21 @@
               <w:tc>
                 <w:tcPr>
                   <w:tcW w:w="727" w:type="dxa"/>
-                </w:tcPr>
-                <w:p>
-                  <w:pPr>
+                  <w:tcBorders>
+                    <w:top w:val="single" w:sz="18" w:space="0" w:color="4472C4" w:themeColor="accent5"/>
+                    <w:left w:val="single" w:sz="18" w:space="0" w:color="4472C4" w:themeColor="accent5"/>
+                    <w:bottom w:val="single" w:sz="18" w:space="0" w:color="4472C4" w:themeColor="accent5"/>
+                    <w:right w:val="single" w:sz="18" w:space="0" w:color="4472C4" w:themeColor="accent5"/>
+                  </w:tcBorders>
+                  <w:shd w:val="clear" w:color="auto" w:fill="D9E2F3" w:themeFill="accent5" w:themeFillTint="33"/>
+                </w:tcPr>
+                <w:p>
+                  <w:pPr>
+                    <w:jc w:val="center"/>
                     <w:rPr>
                       <w:b/>
                       <w:bCs/>
+                      <w:color w:val="2F5496" w:themeColor="accent5" w:themeShade="BF"/>
                       <w:sz w:val="21"/>
                       <w:szCs w:val="21"/>
                     </w:rPr>
@@ -3047,6 +3161,7 @@
                     <w:rPr>
                       <w:b/>
                       <w:bCs/>
+                      <w:color w:val="2F5496" w:themeColor="accent5" w:themeShade="BF"/>
                       <w:sz w:val="21"/>
                       <w:szCs w:val="21"/>
                     </w:rPr>
@@ -3057,12 +3172,21 @@
               <w:tc>
                 <w:tcPr>
                   <w:tcW w:w="727" w:type="dxa"/>
-                </w:tcPr>
-                <w:p>
-                  <w:pPr>
+                  <w:tcBorders>
+                    <w:top w:val="single" w:sz="18" w:space="0" w:color="4472C4" w:themeColor="accent5"/>
+                    <w:left w:val="single" w:sz="18" w:space="0" w:color="4472C4" w:themeColor="accent5"/>
+                    <w:bottom w:val="single" w:sz="18" w:space="0" w:color="4472C4" w:themeColor="accent5"/>
+                    <w:right w:val="single" w:sz="18" w:space="0" w:color="4472C4" w:themeColor="accent5"/>
+                  </w:tcBorders>
+                  <w:shd w:val="clear" w:color="auto" w:fill="D9E2F3" w:themeFill="accent5" w:themeFillTint="33"/>
+                </w:tcPr>
+                <w:p>
+                  <w:pPr>
+                    <w:jc w:val="center"/>
                     <w:rPr>
                       <w:b/>
                       <w:bCs/>
+                      <w:color w:val="2F5496" w:themeColor="accent5" w:themeShade="BF"/>
                       <w:sz w:val="21"/>
                       <w:szCs w:val="21"/>
                     </w:rPr>
@@ -3071,6 +3195,7 @@
                     <w:rPr>
                       <w:b/>
                       <w:bCs/>
+                      <w:color w:val="2F5496" w:themeColor="accent5" w:themeShade="BF"/>
                       <w:sz w:val="21"/>
                       <w:szCs w:val="21"/>
                     </w:rPr>
@@ -3083,6 +3208,13 @@
               <w:tc>
                 <w:tcPr>
                   <w:tcW w:w="726" w:type="dxa"/>
+                  <w:tcBorders>
+                    <w:top w:val="single" w:sz="18" w:space="0" w:color="4472C4" w:themeColor="accent5"/>
+                    <w:left w:val="single" w:sz="18" w:space="0" w:color="4472C4" w:themeColor="accent5"/>
+                    <w:bottom w:val="single" w:sz="18" w:space="0" w:color="4472C4" w:themeColor="accent5"/>
+                    <w:right w:val="single" w:sz="18" w:space="0" w:color="4472C4" w:themeColor="accent5"/>
+                  </w:tcBorders>
+                  <w:shd w:val="clear" w:color="auto" w:fill="FFFFFF" w:themeFill="background1"/>
                 </w:tcPr>
                 <w:p>
                   <w:pPr>
@@ -3112,6 +3244,13 @@
               <w:tc>
                 <w:tcPr>
                   <w:tcW w:w="726" w:type="dxa"/>
+                  <w:tcBorders>
+                    <w:top w:val="single" w:sz="18" w:space="0" w:color="4472C4" w:themeColor="accent5"/>
+                    <w:left w:val="single" w:sz="18" w:space="0" w:color="4472C4" w:themeColor="accent5"/>
+                    <w:bottom w:val="single" w:sz="18" w:space="0" w:color="4472C4" w:themeColor="accent5"/>
+                    <w:right w:val="single" w:sz="18" w:space="0" w:color="4472C4" w:themeColor="accent5"/>
+                  </w:tcBorders>
+                  <w:shd w:val="clear" w:color="auto" w:fill="FFFFFF" w:themeFill="background1"/>
                 </w:tcPr>
                 <w:p>
                   <w:pPr>
@@ -3125,6 +3264,13 @@
               <w:tc>
                 <w:tcPr>
                   <w:tcW w:w="726" w:type="dxa"/>
+                  <w:tcBorders>
+                    <w:top w:val="single" w:sz="18" w:space="0" w:color="4472C4" w:themeColor="accent5"/>
+                    <w:left w:val="single" w:sz="18" w:space="0" w:color="4472C4" w:themeColor="accent5"/>
+                    <w:bottom w:val="single" w:sz="18" w:space="0" w:color="4472C4" w:themeColor="accent5"/>
+                    <w:right w:val="single" w:sz="18" w:space="0" w:color="4472C4" w:themeColor="accent5"/>
+                  </w:tcBorders>
+                  <w:shd w:val="clear" w:color="auto" w:fill="FFFFFF" w:themeFill="background1"/>
                 </w:tcPr>
                 <w:p>
                   <w:pPr>
@@ -3138,6 +3284,13 @@
               <w:tc>
                 <w:tcPr>
                   <w:tcW w:w="726" w:type="dxa"/>
+                  <w:tcBorders>
+                    <w:top w:val="single" w:sz="18" w:space="0" w:color="4472C4" w:themeColor="accent5"/>
+                    <w:left w:val="single" w:sz="18" w:space="0" w:color="4472C4" w:themeColor="accent5"/>
+                    <w:bottom w:val="single" w:sz="18" w:space="0" w:color="4472C4" w:themeColor="accent5"/>
+                    <w:right w:val="single" w:sz="18" w:space="0" w:color="4472C4" w:themeColor="accent5"/>
+                  </w:tcBorders>
+                  <w:shd w:val="clear" w:color="auto" w:fill="FFFFFF" w:themeFill="background1"/>
                 </w:tcPr>
                 <w:p>
                   <w:pPr>
@@ -3151,6 +3304,13 @@
               <w:tc>
                 <w:tcPr>
                   <w:tcW w:w="726" w:type="dxa"/>
+                  <w:tcBorders>
+                    <w:top w:val="single" w:sz="18" w:space="0" w:color="4472C4" w:themeColor="accent5"/>
+                    <w:left w:val="single" w:sz="18" w:space="0" w:color="4472C4" w:themeColor="accent5"/>
+                    <w:bottom w:val="single" w:sz="18" w:space="0" w:color="4472C4" w:themeColor="accent5"/>
+                    <w:right w:val="single" w:sz="18" w:space="0" w:color="4472C4" w:themeColor="accent5"/>
+                  </w:tcBorders>
+                  <w:shd w:val="clear" w:color="auto" w:fill="FFFFFF" w:themeFill="background1"/>
                 </w:tcPr>
                 <w:p>
                   <w:pPr>
@@ -3164,6 +3324,13 @@
               <w:tc>
                 <w:tcPr>
                   <w:tcW w:w="727" w:type="dxa"/>
+                  <w:tcBorders>
+                    <w:top w:val="single" w:sz="18" w:space="0" w:color="4472C4" w:themeColor="accent5"/>
+                    <w:left w:val="single" w:sz="18" w:space="0" w:color="4472C4" w:themeColor="accent5"/>
+                    <w:bottom w:val="single" w:sz="18" w:space="0" w:color="4472C4" w:themeColor="accent5"/>
+                    <w:right w:val="single" w:sz="18" w:space="0" w:color="4472C4" w:themeColor="accent5"/>
+                  </w:tcBorders>
+                  <w:shd w:val="clear" w:color="auto" w:fill="FFFFFF" w:themeFill="background1"/>
                 </w:tcPr>
                 <w:p>
                   <w:pPr>
@@ -3177,6 +3344,13 @@
               <w:tc>
                 <w:tcPr>
                   <w:tcW w:w="727" w:type="dxa"/>
+                  <w:tcBorders>
+                    <w:top w:val="single" w:sz="18" w:space="0" w:color="4472C4" w:themeColor="accent5"/>
+                    <w:left w:val="single" w:sz="18" w:space="0" w:color="4472C4" w:themeColor="accent5"/>
+                    <w:bottom w:val="single" w:sz="18" w:space="0" w:color="4472C4" w:themeColor="accent5"/>
+                    <w:right w:val="single" w:sz="18" w:space="0" w:color="4472C4" w:themeColor="accent5"/>
+                  </w:tcBorders>
+                  <w:shd w:val="clear" w:color="auto" w:fill="FFFFFF" w:themeFill="background1"/>
                 </w:tcPr>
                 <w:p>
                   <w:pPr>
@@ -3192,6 +3366,13 @@
               <w:tc>
                 <w:tcPr>
                   <w:tcW w:w="726" w:type="dxa"/>
+                  <w:tcBorders>
+                    <w:top w:val="single" w:sz="18" w:space="0" w:color="4472C4" w:themeColor="accent5"/>
+                    <w:left w:val="single" w:sz="18" w:space="0" w:color="4472C4" w:themeColor="accent5"/>
+                    <w:bottom w:val="single" w:sz="18" w:space="0" w:color="4472C4" w:themeColor="accent5"/>
+                    <w:right w:val="single" w:sz="18" w:space="0" w:color="4472C4" w:themeColor="accent5"/>
+                  </w:tcBorders>
+                  <w:shd w:val="clear" w:color="auto" w:fill="FFFFFF" w:themeFill="background1"/>
                 </w:tcPr>
                 <w:p>
                   <w:pPr>
@@ -3221,6 +3402,13 @@
               <w:tc>
                 <w:tcPr>
                   <w:tcW w:w="726" w:type="dxa"/>
+                  <w:tcBorders>
+                    <w:top w:val="single" w:sz="18" w:space="0" w:color="4472C4" w:themeColor="accent5"/>
+                    <w:left w:val="single" w:sz="18" w:space="0" w:color="4472C4" w:themeColor="accent5"/>
+                    <w:bottom w:val="single" w:sz="18" w:space="0" w:color="4472C4" w:themeColor="accent5"/>
+                    <w:right w:val="single" w:sz="18" w:space="0" w:color="4472C4" w:themeColor="accent5"/>
+                  </w:tcBorders>
+                  <w:shd w:val="clear" w:color="auto" w:fill="FFFFFF" w:themeFill="background1"/>
                 </w:tcPr>
                 <w:p>
                   <w:pPr>
@@ -3234,6 +3422,13 @@
               <w:tc>
                 <w:tcPr>
                   <w:tcW w:w="726" w:type="dxa"/>
+                  <w:tcBorders>
+                    <w:top w:val="single" w:sz="18" w:space="0" w:color="4472C4" w:themeColor="accent5"/>
+                    <w:left w:val="single" w:sz="18" w:space="0" w:color="4472C4" w:themeColor="accent5"/>
+                    <w:bottom w:val="single" w:sz="18" w:space="0" w:color="4472C4" w:themeColor="accent5"/>
+                    <w:right w:val="single" w:sz="18" w:space="0" w:color="4472C4" w:themeColor="accent5"/>
+                  </w:tcBorders>
+                  <w:shd w:val="clear" w:color="auto" w:fill="FFFFFF" w:themeFill="background1"/>
                 </w:tcPr>
                 <w:p>
                   <w:pPr>
@@ -3247,6 +3442,13 @@
               <w:tc>
                 <w:tcPr>
                   <w:tcW w:w="726" w:type="dxa"/>
+                  <w:tcBorders>
+                    <w:top w:val="single" w:sz="18" w:space="0" w:color="4472C4" w:themeColor="accent5"/>
+                    <w:left w:val="single" w:sz="18" w:space="0" w:color="4472C4" w:themeColor="accent5"/>
+                    <w:bottom w:val="single" w:sz="18" w:space="0" w:color="4472C4" w:themeColor="accent5"/>
+                    <w:right w:val="single" w:sz="18" w:space="0" w:color="4472C4" w:themeColor="accent5"/>
+                  </w:tcBorders>
+                  <w:shd w:val="clear" w:color="auto" w:fill="FFFFFF" w:themeFill="background1"/>
                 </w:tcPr>
                 <w:p>
                   <w:pPr>
@@ -3260,6 +3462,13 @@
               <w:tc>
                 <w:tcPr>
                   <w:tcW w:w="726" w:type="dxa"/>
+                  <w:tcBorders>
+                    <w:top w:val="single" w:sz="18" w:space="0" w:color="4472C4" w:themeColor="accent5"/>
+                    <w:left w:val="single" w:sz="18" w:space="0" w:color="4472C4" w:themeColor="accent5"/>
+                    <w:bottom w:val="single" w:sz="18" w:space="0" w:color="4472C4" w:themeColor="accent5"/>
+                    <w:right w:val="single" w:sz="18" w:space="0" w:color="4472C4" w:themeColor="accent5"/>
+                  </w:tcBorders>
+                  <w:shd w:val="clear" w:color="auto" w:fill="FFFFFF" w:themeFill="background1"/>
                 </w:tcPr>
                 <w:p>
                   <w:pPr>
@@ -3273,6 +3482,13 @@
               <w:tc>
                 <w:tcPr>
                   <w:tcW w:w="727" w:type="dxa"/>
+                  <w:tcBorders>
+                    <w:top w:val="single" w:sz="18" w:space="0" w:color="4472C4" w:themeColor="accent5"/>
+                    <w:left w:val="single" w:sz="18" w:space="0" w:color="4472C4" w:themeColor="accent5"/>
+                    <w:bottom w:val="single" w:sz="18" w:space="0" w:color="4472C4" w:themeColor="accent5"/>
+                    <w:right w:val="single" w:sz="18" w:space="0" w:color="4472C4" w:themeColor="accent5"/>
+                  </w:tcBorders>
+                  <w:shd w:val="clear" w:color="auto" w:fill="FFFFFF" w:themeFill="background1"/>
                 </w:tcPr>
                 <w:p>
                   <w:pPr>
@@ -3286,6 +3502,13 @@
               <w:tc>
                 <w:tcPr>
                   <w:tcW w:w="727" w:type="dxa"/>
+                  <w:tcBorders>
+                    <w:top w:val="single" w:sz="18" w:space="0" w:color="4472C4" w:themeColor="accent5"/>
+                    <w:left w:val="single" w:sz="18" w:space="0" w:color="4472C4" w:themeColor="accent5"/>
+                    <w:bottom w:val="single" w:sz="18" w:space="0" w:color="4472C4" w:themeColor="accent5"/>
+                    <w:right w:val="single" w:sz="18" w:space="0" w:color="4472C4" w:themeColor="accent5"/>
+                  </w:tcBorders>
+                  <w:shd w:val="clear" w:color="auto" w:fill="FFFFFF" w:themeFill="background1"/>
                 </w:tcPr>
                 <w:p>
                   <w:pPr>
@@ -3309,6 +3532,7 @@
           <w:p>
             <w:pPr>
               <w:rPr>
+                <w:color w:val="C45911" w:themeColor="accent2" w:themeShade="BF"/>
                 <w:sz w:val="21"/>
                 <w:szCs w:val="21"/>
               </w:rPr>
@@ -3317,6 +3541,7 @@
               <w:rPr>
                 <w:b/>
                 <w:bCs/>
+                <w:color w:val="C45911" w:themeColor="accent2" w:themeShade="BF"/>
                 <w:sz w:val="21"/>
                 <w:szCs w:val="21"/>
               </w:rPr>
@@ -3324,6 +3549,7 @@
             </w:r>
             <w:r>
               <w:rPr>
+                <w:color w:val="C45911" w:themeColor="accent2" w:themeShade="BF"/>
                 <w:sz w:val="21"/>
                 <w:szCs w:val="21"/>
               </w:rPr>
@@ -3345,7 +3571,9 @@
             <w:vMerge w:val="restart"/>
             <w:tcBorders>
               <w:top w:val="nil"/>
+              <w:left w:val="single" w:sz="12" w:space="0" w:color="000000" w:themeColor="text1"/>
               <w:bottom w:val="nil"/>
+              <w:right w:val="single" w:sz="12" w:space="0" w:color="000000" w:themeColor="text1"/>
             </w:tcBorders>
           </w:tcPr>
           <w:p>
@@ -3360,12 +3588,19 @@
         <w:tc>
           <w:tcPr>
             <w:tcW w:w="5310" w:type="dxa"/>
+            <w:tcBorders>
+              <w:top w:val="single" w:sz="12" w:space="0" w:color="000000" w:themeColor="text1"/>
+              <w:left w:val="single" w:sz="12" w:space="0" w:color="000000" w:themeColor="text1"/>
+              <w:right w:val="single" w:sz="12" w:space="0" w:color="000000" w:themeColor="text1"/>
+            </w:tcBorders>
+            <w:shd w:val="clear" w:color="auto" w:fill="FFF2CC" w:themeFill="accent4" w:themeFillTint="33"/>
           </w:tcPr>
           <w:p>
             <w:pPr>
               <w:jc w:val="center"/>
               <w:rPr>
                 <w:b/>
+                <w:color w:val="4472C4" w:themeColor="accent5"/>
                 <w:sz w:val="21"/>
                 <w:szCs w:val="21"/>
               </w:rPr>
@@ -3373,65 +3608,29 @@
             <w:r>
               <w:rPr>
                 <w:b/>
+                <w:color w:val="4472C4" w:themeColor="accent5"/>
                 <w:sz w:val="21"/>
                 <w:szCs w:val="21"/>
               </w:rPr>
-              <w:t xml:space="preserve">CSE </w:t>
-            </w:r>
-            <w:r>
-              <w:rPr>
-                <w:b/>
-                <w:sz w:val="21"/>
-                <w:szCs w:val="21"/>
-              </w:rPr>
-              <w:t>199</w:t>
-            </w:r>
-            <w:r>
-              <w:rPr>
-                <w:b/>
-                <w:sz w:val="21"/>
-                <w:szCs w:val="21"/>
-              </w:rPr>
-              <w:t xml:space="preserve"> </w:t>
-            </w:r>
-            <w:r>
-              <w:rPr>
-                <w:b/>
-                <w:sz w:val="21"/>
-                <w:szCs w:val="21"/>
-              </w:rPr>
-              <w:t>Sprint</w:t>
-            </w:r>
-            <w:r>
-              <w:rPr>
-                <w:b/>
-                <w:sz w:val="21"/>
-                <w:szCs w:val="21"/>
-              </w:rPr>
-              <w:t xml:space="preserve"> Card</w:t>
+              <w:t>CSE 199 Sprint Card</w:t>
             </w:r>
           </w:p>
           <w:p>
             <w:pPr>
               <w:rPr>
-                <w:sz w:val="10"/>
-                <w:szCs w:val="10"/>
+                <w:b/>
+                <w:color w:val="385623" w:themeColor="accent6" w:themeShade="80"/>
+                <w:sz w:val="16"/>
+                <w:szCs w:val="16"/>
               </w:rPr>
             </w:pPr>
           </w:p>
           <w:p>
             <w:pPr>
-              <w:jc w:val="center"/>
               <w:rPr>
                 <w:b/>
-                <w:sz w:val="16"/>
-                <w:szCs w:val="16"/>
-              </w:rPr>
-            </w:pPr>
-          </w:p>
-          <w:p>
-            <w:pPr>
-              <w:rPr>
+                <w:bCs/>
+                <w:color w:val="385623" w:themeColor="accent6" w:themeShade="80"/>
                 <w:sz w:val="21"/>
                 <w:szCs w:val="21"/>
               </w:rPr>
@@ -3440,84 +3639,11 @@
               <w:rPr>
                 <w:b/>
                 <w:bCs/>
+                <w:color w:val="385623" w:themeColor="accent6" w:themeShade="80"/>
                 <w:sz w:val="21"/>
                 <w:szCs w:val="21"/>
               </w:rPr>
-              <w:t xml:space="preserve">Full </w:t>
-            </w:r>
-            <w:r>
-              <w:rPr>
-                <w:b/>
-                <w:bCs/>
-                <w:sz w:val="21"/>
-                <w:szCs w:val="21"/>
-              </w:rPr>
-              <w:t>Name</w:t>
-            </w:r>
-            <w:r>
-              <w:rPr>
-                <w:sz w:val="21"/>
-                <w:szCs w:val="21"/>
-              </w:rPr>
-              <w:t>: ______</w:t>
-            </w:r>
-            <w:r>
-              <w:rPr>
-                <w:sz w:val="21"/>
-                <w:szCs w:val="21"/>
-              </w:rPr>
-              <w:t>_</w:t>
-            </w:r>
-            <w:r>
-              <w:rPr>
-                <w:sz w:val="21"/>
-                <w:szCs w:val="21"/>
-              </w:rPr>
-              <w:t>__________</w:t>
-            </w:r>
-            <w:r>
-              <w:rPr>
-                <w:sz w:val="21"/>
-                <w:szCs w:val="21"/>
-              </w:rPr>
-              <w:t>__</w:t>
-            </w:r>
-            <w:r>
-              <w:rPr>
-                <w:sz w:val="21"/>
-                <w:szCs w:val="21"/>
-              </w:rPr>
-              <w:t>_</w:t>
-            </w:r>
-            <w:r>
-              <w:rPr>
-                <w:sz w:val="21"/>
-                <w:szCs w:val="21"/>
-              </w:rPr>
-              <w:t>__</w:t>
-            </w:r>
-            <w:r>
-              <w:rPr>
-                <w:sz w:val="21"/>
-                <w:szCs w:val="21"/>
-              </w:rPr>
-              <w:t xml:space="preserve">_ </w:t>
-            </w:r>
-            <w:r>
-              <w:rPr>
-                <w:b/>
-                <w:bCs/>
-                <w:sz w:val="21"/>
-                <w:szCs w:val="21"/>
-              </w:rPr>
-              <w:t>Sprint</w:t>
-            </w:r>
-            <w:r>
-              <w:rPr>
-                <w:sz w:val="21"/>
-                <w:szCs w:val="21"/>
-              </w:rPr>
-              <w:t>: _________</w:t>
+              <w:t>Full Name: _______________________ Sprint: _________</w:t>
             </w:r>
           </w:p>
           <w:p>
@@ -3570,12 +3696,21 @@
               <w:tc>
                 <w:tcPr>
                   <w:tcW w:w="726" w:type="dxa"/>
-                </w:tcPr>
-                <w:p>
-                  <w:pPr>
+                  <w:tcBorders>
+                    <w:top w:val="single" w:sz="18" w:space="0" w:color="4472C4" w:themeColor="accent5"/>
+                    <w:left w:val="single" w:sz="18" w:space="0" w:color="4472C4" w:themeColor="accent5"/>
+                    <w:bottom w:val="single" w:sz="18" w:space="0" w:color="4472C4" w:themeColor="accent5"/>
+                    <w:right w:val="single" w:sz="18" w:space="0" w:color="4472C4" w:themeColor="accent5"/>
+                  </w:tcBorders>
+                  <w:shd w:val="clear" w:color="auto" w:fill="D9E2F3" w:themeFill="accent5" w:themeFillTint="33"/>
+                </w:tcPr>
+                <w:p>
+                  <w:pPr>
+                    <w:jc w:val="center"/>
                     <w:rPr>
                       <w:b/>
                       <w:bCs/>
+                      <w:color w:val="2F5496" w:themeColor="accent5" w:themeShade="BF"/>
                       <w:sz w:val="21"/>
                       <w:szCs w:val="21"/>
                     </w:rPr>
@@ -3584,6 +3719,7 @@
                     <w:rPr>
                       <w:b/>
                       <w:bCs/>
+                      <w:color w:val="2F5496" w:themeColor="accent5" w:themeShade="BF"/>
                       <w:sz w:val="21"/>
                       <w:szCs w:val="21"/>
                     </w:rPr>
@@ -3594,12 +3730,21 @@
               <w:tc>
                 <w:tcPr>
                   <w:tcW w:w="726" w:type="dxa"/>
-                </w:tcPr>
-                <w:p>
-                  <w:pPr>
+                  <w:tcBorders>
+                    <w:top w:val="single" w:sz="18" w:space="0" w:color="4472C4" w:themeColor="accent5"/>
+                    <w:left w:val="single" w:sz="18" w:space="0" w:color="4472C4" w:themeColor="accent5"/>
+                    <w:bottom w:val="single" w:sz="18" w:space="0" w:color="4472C4" w:themeColor="accent5"/>
+                    <w:right w:val="single" w:sz="18" w:space="0" w:color="4472C4" w:themeColor="accent5"/>
+                  </w:tcBorders>
+                  <w:shd w:val="clear" w:color="auto" w:fill="D9E2F3" w:themeFill="accent5" w:themeFillTint="33"/>
+                </w:tcPr>
+                <w:p>
+                  <w:pPr>
+                    <w:jc w:val="center"/>
                     <w:rPr>
                       <w:b/>
                       <w:bCs/>
+                      <w:color w:val="2F5496" w:themeColor="accent5" w:themeShade="BF"/>
                       <w:sz w:val="21"/>
                       <w:szCs w:val="21"/>
                     </w:rPr>
@@ -3608,6 +3753,7 @@
                     <w:rPr>
                       <w:b/>
                       <w:bCs/>
+                      <w:color w:val="2F5496" w:themeColor="accent5" w:themeShade="BF"/>
                       <w:sz w:val="21"/>
                       <w:szCs w:val="21"/>
                     </w:rPr>
@@ -3618,12 +3764,21 @@
               <w:tc>
                 <w:tcPr>
                   <w:tcW w:w="726" w:type="dxa"/>
-                </w:tcPr>
-                <w:p>
-                  <w:pPr>
+                  <w:tcBorders>
+                    <w:top w:val="single" w:sz="18" w:space="0" w:color="4472C4" w:themeColor="accent5"/>
+                    <w:left w:val="single" w:sz="18" w:space="0" w:color="4472C4" w:themeColor="accent5"/>
+                    <w:bottom w:val="single" w:sz="18" w:space="0" w:color="4472C4" w:themeColor="accent5"/>
+                    <w:right w:val="single" w:sz="18" w:space="0" w:color="4472C4" w:themeColor="accent5"/>
+                  </w:tcBorders>
+                  <w:shd w:val="clear" w:color="auto" w:fill="D9E2F3" w:themeFill="accent5" w:themeFillTint="33"/>
+                </w:tcPr>
+                <w:p>
+                  <w:pPr>
+                    <w:jc w:val="center"/>
                     <w:rPr>
                       <w:b/>
                       <w:bCs/>
+                      <w:color w:val="2F5496" w:themeColor="accent5" w:themeShade="BF"/>
                       <w:sz w:val="21"/>
                       <w:szCs w:val="21"/>
                     </w:rPr>
@@ -3632,6 +3787,7 @@
                     <w:rPr>
                       <w:b/>
                       <w:bCs/>
+                      <w:color w:val="2F5496" w:themeColor="accent5" w:themeShade="BF"/>
                       <w:sz w:val="21"/>
                       <w:szCs w:val="21"/>
                     </w:rPr>
@@ -3642,12 +3798,21 @@
               <w:tc>
                 <w:tcPr>
                   <w:tcW w:w="726" w:type="dxa"/>
-                </w:tcPr>
-                <w:p>
-                  <w:pPr>
+                  <w:tcBorders>
+                    <w:top w:val="single" w:sz="18" w:space="0" w:color="4472C4" w:themeColor="accent5"/>
+                    <w:left w:val="single" w:sz="18" w:space="0" w:color="4472C4" w:themeColor="accent5"/>
+                    <w:bottom w:val="single" w:sz="18" w:space="0" w:color="4472C4" w:themeColor="accent5"/>
+                    <w:right w:val="single" w:sz="18" w:space="0" w:color="4472C4" w:themeColor="accent5"/>
+                  </w:tcBorders>
+                  <w:shd w:val="clear" w:color="auto" w:fill="D9E2F3" w:themeFill="accent5" w:themeFillTint="33"/>
+                </w:tcPr>
+                <w:p>
+                  <w:pPr>
+                    <w:jc w:val="center"/>
                     <w:rPr>
                       <w:b/>
                       <w:bCs/>
+                      <w:color w:val="2F5496" w:themeColor="accent5" w:themeShade="BF"/>
                       <w:sz w:val="21"/>
                       <w:szCs w:val="21"/>
                     </w:rPr>
@@ -3656,6 +3821,7 @@
                     <w:rPr>
                       <w:b/>
                       <w:bCs/>
+                      <w:color w:val="2F5496" w:themeColor="accent5" w:themeShade="BF"/>
                       <w:sz w:val="21"/>
                       <w:szCs w:val="21"/>
                     </w:rPr>
@@ -3666,12 +3832,21 @@
               <w:tc>
                 <w:tcPr>
                   <w:tcW w:w="726" w:type="dxa"/>
-                </w:tcPr>
-                <w:p>
-                  <w:pPr>
+                  <w:tcBorders>
+                    <w:top w:val="single" w:sz="18" w:space="0" w:color="4472C4" w:themeColor="accent5"/>
+                    <w:left w:val="single" w:sz="18" w:space="0" w:color="4472C4" w:themeColor="accent5"/>
+                    <w:bottom w:val="single" w:sz="18" w:space="0" w:color="4472C4" w:themeColor="accent5"/>
+                    <w:right w:val="single" w:sz="18" w:space="0" w:color="4472C4" w:themeColor="accent5"/>
+                  </w:tcBorders>
+                  <w:shd w:val="clear" w:color="auto" w:fill="D9E2F3" w:themeFill="accent5" w:themeFillTint="33"/>
+                </w:tcPr>
+                <w:p>
+                  <w:pPr>
+                    <w:jc w:val="center"/>
                     <w:rPr>
                       <w:b/>
                       <w:bCs/>
+                      <w:color w:val="2F5496" w:themeColor="accent5" w:themeShade="BF"/>
                       <w:sz w:val="21"/>
                       <w:szCs w:val="21"/>
                     </w:rPr>
@@ -3680,6 +3855,7 @@
                     <w:rPr>
                       <w:b/>
                       <w:bCs/>
+                      <w:color w:val="2F5496" w:themeColor="accent5" w:themeShade="BF"/>
                       <w:sz w:val="21"/>
                       <w:szCs w:val="21"/>
                     </w:rPr>
@@ -3690,12 +3866,21 @@
               <w:tc>
                 <w:tcPr>
                   <w:tcW w:w="727" w:type="dxa"/>
-                </w:tcPr>
-                <w:p>
-                  <w:pPr>
+                  <w:tcBorders>
+                    <w:top w:val="single" w:sz="18" w:space="0" w:color="4472C4" w:themeColor="accent5"/>
+                    <w:left w:val="single" w:sz="18" w:space="0" w:color="4472C4" w:themeColor="accent5"/>
+                    <w:bottom w:val="single" w:sz="18" w:space="0" w:color="4472C4" w:themeColor="accent5"/>
+                    <w:right w:val="single" w:sz="18" w:space="0" w:color="4472C4" w:themeColor="accent5"/>
+                  </w:tcBorders>
+                  <w:shd w:val="clear" w:color="auto" w:fill="D9E2F3" w:themeFill="accent5" w:themeFillTint="33"/>
+                </w:tcPr>
+                <w:p>
+                  <w:pPr>
+                    <w:jc w:val="center"/>
                     <w:rPr>
                       <w:b/>
                       <w:bCs/>
+                      <w:color w:val="2F5496" w:themeColor="accent5" w:themeShade="BF"/>
                       <w:sz w:val="21"/>
                       <w:szCs w:val="21"/>
                     </w:rPr>
@@ -3704,6 +3889,7 @@
                     <w:rPr>
                       <w:b/>
                       <w:bCs/>
+                      <w:color w:val="2F5496" w:themeColor="accent5" w:themeShade="BF"/>
                       <w:sz w:val="21"/>
                       <w:szCs w:val="21"/>
                     </w:rPr>
@@ -3714,12 +3900,21 @@
               <w:tc>
                 <w:tcPr>
                   <w:tcW w:w="727" w:type="dxa"/>
-                </w:tcPr>
-                <w:p>
-                  <w:pPr>
+                  <w:tcBorders>
+                    <w:top w:val="single" w:sz="18" w:space="0" w:color="4472C4" w:themeColor="accent5"/>
+                    <w:left w:val="single" w:sz="18" w:space="0" w:color="4472C4" w:themeColor="accent5"/>
+                    <w:bottom w:val="single" w:sz="18" w:space="0" w:color="4472C4" w:themeColor="accent5"/>
+                    <w:right w:val="single" w:sz="18" w:space="0" w:color="4472C4" w:themeColor="accent5"/>
+                  </w:tcBorders>
+                  <w:shd w:val="clear" w:color="auto" w:fill="D9E2F3" w:themeFill="accent5" w:themeFillTint="33"/>
+                </w:tcPr>
+                <w:p>
+                  <w:pPr>
+                    <w:jc w:val="center"/>
                     <w:rPr>
                       <w:b/>
                       <w:bCs/>
+                      <w:color w:val="2F5496" w:themeColor="accent5" w:themeShade="BF"/>
                       <w:sz w:val="21"/>
                       <w:szCs w:val="21"/>
                     </w:rPr>
@@ -3728,6 +3923,7 @@
                     <w:rPr>
                       <w:b/>
                       <w:bCs/>
+                      <w:color w:val="2F5496" w:themeColor="accent5" w:themeShade="BF"/>
                       <w:sz w:val="21"/>
                       <w:szCs w:val="21"/>
                     </w:rPr>
@@ -3740,6 +3936,13 @@
               <w:tc>
                 <w:tcPr>
                   <w:tcW w:w="726" w:type="dxa"/>
+                  <w:tcBorders>
+                    <w:top w:val="single" w:sz="18" w:space="0" w:color="4472C4" w:themeColor="accent5"/>
+                    <w:left w:val="single" w:sz="18" w:space="0" w:color="4472C4" w:themeColor="accent5"/>
+                    <w:bottom w:val="single" w:sz="18" w:space="0" w:color="4472C4" w:themeColor="accent5"/>
+                    <w:right w:val="single" w:sz="18" w:space="0" w:color="4472C4" w:themeColor="accent5"/>
+                  </w:tcBorders>
+                  <w:shd w:val="clear" w:color="auto" w:fill="FFFFFF" w:themeFill="background1"/>
                 </w:tcPr>
                 <w:p>
                   <w:pPr>
@@ -3769,6 +3972,13 @@
               <w:tc>
                 <w:tcPr>
                   <w:tcW w:w="726" w:type="dxa"/>
+                  <w:tcBorders>
+                    <w:top w:val="single" w:sz="18" w:space="0" w:color="4472C4" w:themeColor="accent5"/>
+                    <w:left w:val="single" w:sz="18" w:space="0" w:color="4472C4" w:themeColor="accent5"/>
+                    <w:bottom w:val="single" w:sz="18" w:space="0" w:color="4472C4" w:themeColor="accent5"/>
+                    <w:right w:val="single" w:sz="18" w:space="0" w:color="4472C4" w:themeColor="accent5"/>
+                  </w:tcBorders>
+                  <w:shd w:val="clear" w:color="auto" w:fill="FFFFFF" w:themeFill="background1"/>
                 </w:tcPr>
                 <w:p>
                   <w:pPr>
@@ -3782,6 +3992,13 @@
               <w:tc>
                 <w:tcPr>
                   <w:tcW w:w="726" w:type="dxa"/>
+                  <w:tcBorders>
+                    <w:top w:val="single" w:sz="18" w:space="0" w:color="4472C4" w:themeColor="accent5"/>
+                    <w:left w:val="single" w:sz="18" w:space="0" w:color="4472C4" w:themeColor="accent5"/>
+                    <w:bottom w:val="single" w:sz="18" w:space="0" w:color="4472C4" w:themeColor="accent5"/>
+                    <w:right w:val="single" w:sz="18" w:space="0" w:color="4472C4" w:themeColor="accent5"/>
+                  </w:tcBorders>
+                  <w:shd w:val="clear" w:color="auto" w:fill="FFFFFF" w:themeFill="background1"/>
                 </w:tcPr>
                 <w:p>
                   <w:pPr>
@@ -3795,6 +4012,13 @@
               <w:tc>
                 <w:tcPr>
                   <w:tcW w:w="726" w:type="dxa"/>
+                  <w:tcBorders>
+                    <w:top w:val="single" w:sz="18" w:space="0" w:color="4472C4" w:themeColor="accent5"/>
+                    <w:left w:val="single" w:sz="18" w:space="0" w:color="4472C4" w:themeColor="accent5"/>
+                    <w:bottom w:val="single" w:sz="18" w:space="0" w:color="4472C4" w:themeColor="accent5"/>
+                    <w:right w:val="single" w:sz="18" w:space="0" w:color="4472C4" w:themeColor="accent5"/>
+                  </w:tcBorders>
+                  <w:shd w:val="clear" w:color="auto" w:fill="FFFFFF" w:themeFill="background1"/>
                 </w:tcPr>
                 <w:p>
                   <w:pPr>
@@ -3808,6 +4032,13 @@
               <w:tc>
                 <w:tcPr>
                   <w:tcW w:w="726" w:type="dxa"/>
+                  <w:tcBorders>
+                    <w:top w:val="single" w:sz="18" w:space="0" w:color="4472C4" w:themeColor="accent5"/>
+                    <w:left w:val="single" w:sz="18" w:space="0" w:color="4472C4" w:themeColor="accent5"/>
+                    <w:bottom w:val="single" w:sz="18" w:space="0" w:color="4472C4" w:themeColor="accent5"/>
+                    <w:right w:val="single" w:sz="18" w:space="0" w:color="4472C4" w:themeColor="accent5"/>
+                  </w:tcBorders>
+                  <w:shd w:val="clear" w:color="auto" w:fill="FFFFFF" w:themeFill="background1"/>
                 </w:tcPr>
                 <w:p>
                   <w:pPr>
@@ -3821,6 +4052,13 @@
               <w:tc>
                 <w:tcPr>
                   <w:tcW w:w="727" w:type="dxa"/>
+                  <w:tcBorders>
+                    <w:top w:val="single" w:sz="18" w:space="0" w:color="4472C4" w:themeColor="accent5"/>
+                    <w:left w:val="single" w:sz="18" w:space="0" w:color="4472C4" w:themeColor="accent5"/>
+                    <w:bottom w:val="single" w:sz="18" w:space="0" w:color="4472C4" w:themeColor="accent5"/>
+                    <w:right w:val="single" w:sz="18" w:space="0" w:color="4472C4" w:themeColor="accent5"/>
+                  </w:tcBorders>
+                  <w:shd w:val="clear" w:color="auto" w:fill="FFFFFF" w:themeFill="background1"/>
                 </w:tcPr>
                 <w:p>
                   <w:pPr>
@@ -3834,6 +4072,13 @@
               <w:tc>
                 <w:tcPr>
                   <w:tcW w:w="727" w:type="dxa"/>
+                  <w:tcBorders>
+                    <w:top w:val="single" w:sz="18" w:space="0" w:color="4472C4" w:themeColor="accent5"/>
+                    <w:left w:val="single" w:sz="18" w:space="0" w:color="4472C4" w:themeColor="accent5"/>
+                    <w:bottom w:val="single" w:sz="18" w:space="0" w:color="4472C4" w:themeColor="accent5"/>
+                    <w:right w:val="single" w:sz="18" w:space="0" w:color="4472C4" w:themeColor="accent5"/>
+                  </w:tcBorders>
+                  <w:shd w:val="clear" w:color="auto" w:fill="FFFFFF" w:themeFill="background1"/>
                 </w:tcPr>
                 <w:p>
                   <w:pPr>
@@ -3849,6 +4094,13 @@
               <w:tc>
                 <w:tcPr>
                   <w:tcW w:w="726" w:type="dxa"/>
+                  <w:tcBorders>
+                    <w:top w:val="single" w:sz="18" w:space="0" w:color="4472C4" w:themeColor="accent5"/>
+                    <w:left w:val="single" w:sz="18" w:space="0" w:color="4472C4" w:themeColor="accent5"/>
+                    <w:bottom w:val="single" w:sz="18" w:space="0" w:color="4472C4" w:themeColor="accent5"/>
+                    <w:right w:val="single" w:sz="18" w:space="0" w:color="4472C4" w:themeColor="accent5"/>
+                  </w:tcBorders>
+                  <w:shd w:val="clear" w:color="auto" w:fill="FFFFFF" w:themeFill="background1"/>
                 </w:tcPr>
                 <w:p>
                   <w:pPr>
@@ -3878,6 +4130,13 @@
               <w:tc>
                 <w:tcPr>
                   <w:tcW w:w="726" w:type="dxa"/>
+                  <w:tcBorders>
+                    <w:top w:val="single" w:sz="18" w:space="0" w:color="4472C4" w:themeColor="accent5"/>
+                    <w:left w:val="single" w:sz="18" w:space="0" w:color="4472C4" w:themeColor="accent5"/>
+                    <w:bottom w:val="single" w:sz="18" w:space="0" w:color="4472C4" w:themeColor="accent5"/>
+                    <w:right w:val="single" w:sz="18" w:space="0" w:color="4472C4" w:themeColor="accent5"/>
+                  </w:tcBorders>
+                  <w:shd w:val="clear" w:color="auto" w:fill="FFFFFF" w:themeFill="background1"/>
                 </w:tcPr>
                 <w:p>
                   <w:pPr>
@@ -3891,6 +4150,13 @@
               <w:tc>
                 <w:tcPr>
                   <w:tcW w:w="726" w:type="dxa"/>
+                  <w:tcBorders>
+                    <w:top w:val="single" w:sz="18" w:space="0" w:color="4472C4" w:themeColor="accent5"/>
+                    <w:left w:val="single" w:sz="18" w:space="0" w:color="4472C4" w:themeColor="accent5"/>
+                    <w:bottom w:val="single" w:sz="18" w:space="0" w:color="4472C4" w:themeColor="accent5"/>
+                    <w:right w:val="single" w:sz="18" w:space="0" w:color="4472C4" w:themeColor="accent5"/>
+                  </w:tcBorders>
+                  <w:shd w:val="clear" w:color="auto" w:fill="FFFFFF" w:themeFill="background1"/>
                 </w:tcPr>
                 <w:p>
                   <w:pPr>
@@ -3904,6 +4170,13 @@
               <w:tc>
                 <w:tcPr>
                   <w:tcW w:w="726" w:type="dxa"/>
+                  <w:tcBorders>
+                    <w:top w:val="single" w:sz="18" w:space="0" w:color="4472C4" w:themeColor="accent5"/>
+                    <w:left w:val="single" w:sz="18" w:space="0" w:color="4472C4" w:themeColor="accent5"/>
+                    <w:bottom w:val="single" w:sz="18" w:space="0" w:color="4472C4" w:themeColor="accent5"/>
+                    <w:right w:val="single" w:sz="18" w:space="0" w:color="4472C4" w:themeColor="accent5"/>
+                  </w:tcBorders>
+                  <w:shd w:val="clear" w:color="auto" w:fill="FFFFFF" w:themeFill="background1"/>
                 </w:tcPr>
                 <w:p>
                   <w:pPr>
@@ -3917,6 +4190,13 @@
               <w:tc>
                 <w:tcPr>
                   <w:tcW w:w="726" w:type="dxa"/>
+                  <w:tcBorders>
+                    <w:top w:val="single" w:sz="18" w:space="0" w:color="4472C4" w:themeColor="accent5"/>
+                    <w:left w:val="single" w:sz="18" w:space="0" w:color="4472C4" w:themeColor="accent5"/>
+                    <w:bottom w:val="single" w:sz="18" w:space="0" w:color="4472C4" w:themeColor="accent5"/>
+                    <w:right w:val="single" w:sz="18" w:space="0" w:color="4472C4" w:themeColor="accent5"/>
+                  </w:tcBorders>
+                  <w:shd w:val="clear" w:color="auto" w:fill="FFFFFF" w:themeFill="background1"/>
                 </w:tcPr>
                 <w:p>
                   <w:pPr>
@@ -3930,6 +4210,13 @@
               <w:tc>
                 <w:tcPr>
                   <w:tcW w:w="727" w:type="dxa"/>
+                  <w:tcBorders>
+                    <w:top w:val="single" w:sz="18" w:space="0" w:color="4472C4" w:themeColor="accent5"/>
+                    <w:left w:val="single" w:sz="18" w:space="0" w:color="4472C4" w:themeColor="accent5"/>
+                    <w:bottom w:val="single" w:sz="18" w:space="0" w:color="4472C4" w:themeColor="accent5"/>
+                    <w:right w:val="single" w:sz="18" w:space="0" w:color="4472C4" w:themeColor="accent5"/>
+                  </w:tcBorders>
+                  <w:shd w:val="clear" w:color="auto" w:fill="FFFFFF" w:themeFill="background1"/>
                 </w:tcPr>
                 <w:p>
                   <w:pPr>
@@ -3943,6 +4230,13 @@
               <w:tc>
                 <w:tcPr>
                   <w:tcW w:w="727" w:type="dxa"/>
+                  <w:tcBorders>
+                    <w:top w:val="single" w:sz="18" w:space="0" w:color="4472C4" w:themeColor="accent5"/>
+                    <w:left w:val="single" w:sz="18" w:space="0" w:color="4472C4" w:themeColor="accent5"/>
+                    <w:bottom w:val="single" w:sz="18" w:space="0" w:color="4472C4" w:themeColor="accent5"/>
+                    <w:right w:val="single" w:sz="18" w:space="0" w:color="4472C4" w:themeColor="accent5"/>
+                  </w:tcBorders>
+                  <w:shd w:val="clear" w:color="auto" w:fill="FFFFFF" w:themeFill="background1"/>
                 </w:tcPr>
                 <w:p>
                   <w:pPr>
@@ -3966,6 +4260,7 @@
           <w:p>
             <w:pPr>
               <w:rPr>
+                <w:color w:val="C45911" w:themeColor="accent2" w:themeShade="BF"/>
                 <w:sz w:val="21"/>
                 <w:szCs w:val="21"/>
               </w:rPr>
@@ -3974,6 +4269,7 @@
               <w:rPr>
                 <w:b/>
                 <w:bCs/>
+                <w:color w:val="C45911" w:themeColor="accent2" w:themeShade="BF"/>
                 <w:sz w:val="21"/>
                 <w:szCs w:val="21"/>
               </w:rPr>
@@ -3981,6 +4277,7 @@
             </w:r>
             <w:r>
               <w:rPr>
+                <w:color w:val="C45911" w:themeColor="accent2" w:themeShade="BF"/>
                 <w:sz w:val="21"/>
                 <w:szCs w:val="21"/>
               </w:rPr>
@@ -4004,7 +4301,13 @@
         <w:tc>
           <w:tcPr>
             <w:tcW w:w="5310" w:type="dxa"/>
-            <w:shd w:val="clear" w:color="auto" w:fill="D9D9D9" w:themeFill="background1" w:themeFillShade="D9"/>
+            <w:tcBorders>
+              <w:top w:val="single" w:sz="12" w:space="0" w:color="000000" w:themeColor="text1"/>
+              <w:left w:val="single" w:sz="12" w:space="0" w:color="000000" w:themeColor="text1"/>
+              <w:bottom w:val="single" w:sz="12" w:space="0" w:color="000000" w:themeColor="text1"/>
+              <w:right w:val="single" w:sz="12" w:space="0" w:color="000000" w:themeColor="text1"/>
+            </w:tcBorders>
+            <w:shd w:val="clear" w:color="auto" w:fill="D9E2F3" w:themeFill="accent5" w:themeFillTint="33"/>
           </w:tcPr>
           <w:p>
             <w:pPr>
@@ -4032,7 +4335,7 @@
               <mc:AlternateContent>
                 <mc:Choice Requires="wps">
                   <w:drawing>
-                    <wp:anchor distT="0" distB="0" distL="114300" distR="114300" simplePos="0" relativeHeight="252143616" behindDoc="0" locked="0" layoutInCell="1" allowOverlap="1" wp14:anchorId="66C2F842" wp14:editId="60BAF941">
+                    <wp:anchor distT="0" distB="0" distL="114300" distR="114300" simplePos="0" relativeHeight="252171264" behindDoc="0" locked="0" layoutInCell="1" allowOverlap="1" wp14:anchorId="18B13235" wp14:editId="60DFC849">
                       <wp:simplePos x="0" y="0"/>
                       <wp:positionH relativeFrom="column">
                         <wp:posOffset>1867696</wp:posOffset>
@@ -4041,9 +4344,9 @@
                         <wp:posOffset>80654</wp:posOffset>
                       </wp:positionV>
                       <wp:extent cx="1092200" cy="499423"/>
-                      <wp:effectExtent l="0" t="0" r="12700" b="15240"/>
+                      <wp:effectExtent l="19050" t="19050" r="12700" b="15240"/>
                       <wp:wrapNone/>
-                      <wp:docPr id="2001789969" name="Text Box 2001789969"/>
+                      <wp:docPr id="175213508" name="Text Box 175213508"/>
                       <wp:cNvGraphicFramePr/>
                       <a:graphic xmlns:a="http://schemas.openxmlformats.org/drawingml/2006/main">
                         <a:graphicData uri="http://schemas.microsoft.com/office/word/2010/wordprocessingShape">
@@ -4060,9 +4363,9 @@
                               <a:solidFill>
                                 <a:schemeClr val="lt1"/>
                               </a:solidFill>
-                              <a:ln w="6350">
+                              <a:ln w="28575">
                                 <a:solidFill>
-                                  <a:prstClr val="black"/>
+                                  <a:schemeClr val="accent5"/>
                                 </a:solidFill>
                               </a:ln>
                             </wps:spPr>
@@ -4122,7 +4425,7 @@
                 </mc:Choice>
                 <mc:Fallback>
                   <w:pict>
-                    <v:shape w14:anchorId="66C2F842" id="Text Box 2001789969" o:spid="_x0000_s1034" type="#_x0000_t202" style="position:absolute;left:0;text-align:left;margin-left:147.05pt;margin-top:6.35pt;width:86pt;height:39.3pt;z-index:252143616;visibility:visible;mso-wrap-style:square;mso-width-percent:0;mso-height-percent:0;mso-wrap-distance-left:9pt;mso-wrap-distance-top:0;mso-wrap-distance-right:9pt;mso-wrap-distance-bottom:0;mso-position-horizontal:absolute;mso-position-horizontal-relative:text;mso-position-vertical:absolute;mso-position-vertical-relative:text;mso-width-percent:0;mso-height-percent:0;mso-width-relative:margin;mso-height-relative:margin;v-text-anchor:middle" o:gfxdata="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" fillcolor="white [3201]" strokeweight=".5pt">
+                    <v:shape w14:anchorId="18B13235" id="Text Box 175213508" o:spid="_x0000_s1034" type="#_x0000_t202" style="position:absolute;left:0;text-align:left;margin-left:147.05pt;margin-top:6.35pt;width:86pt;height:39.3pt;z-index:252171264;visibility:visible;mso-wrap-style:square;mso-width-percent:0;mso-height-percent:0;mso-wrap-distance-left:9pt;mso-wrap-distance-top:0;mso-wrap-distance-right:9pt;mso-wrap-distance-bottom:0;mso-position-horizontal:absolute;mso-position-horizontal-relative:text;mso-position-vertical:absolute;mso-position-vertical-relative:text;mso-width-percent:0;mso-height-percent:0;mso-width-relative:margin;mso-height-relative:margin;v-text-anchor:middle" o:gfxdata="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" fillcolor="white [3201]" strokecolor="#4472c4 [3208]" strokeweight="2.25pt">
                       <v:textbox>
                         <w:txbxContent>
                           <w:p>
@@ -4172,7 +4475,7 @@
               <mc:AlternateContent>
                 <mc:Choice Requires="wps">
                   <w:drawing>
-                    <wp:anchor distT="0" distB="0" distL="114300" distR="114300" simplePos="0" relativeHeight="252141568" behindDoc="0" locked="0" layoutInCell="1" allowOverlap="1" wp14:anchorId="7FF9276C" wp14:editId="146A6142">
+                    <wp:anchor distT="0" distB="0" distL="114300" distR="114300" simplePos="0" relativeHeight="252169216" behindDoc="0" locked="0" layoutInCell="1" allowOverlap="1" wp14:anchorId="041378BB" wp14:editId="7A0B5A19">
                       <wp:simplePos x="0" y="0"/>
                       <wp:positionH relativeFrom="column">
                         <wp:posOffset>338323</wp:posOffset>
@@ -4181,9 +4484,9 @@
                         <wp:posOffset>66931</wp:posOffset>
                       </wp:positionV>
                       <wp:extent cx="1116281" cy="514350"/>
-                      <wp:effectExtent l="0" t="0" r="27305" b="19050"/>
+                      <wp:effectExtent l="19050" t="19050" r="27305" b="19050"/>
                       <wp:wrapNone/>
-                      <wp:docPr id="339536803" name="Text Box 339536803"/>
+                      <wp:docPr id="1050868664" name="Text Box 1050868664"/>
                       <wp:cNvGraphicFramePr/>
                       <a:graphic xmlns:a="http://schemas.openxmlformats.org/drawingml/2006/main">
                         <a:graphicData uri="http://schemas.microsoft.com/office/word/2010/wordprocessingShape">
@@ -4200,9 +4503,9 @@
                               <a:solidFill>
                                 <a:schemeClr val="lt1"/>
                               </a:solidFill>
-                              <a:ln w="6350">
+                              <a:ln w="28575">
                                 <a:solidFill>
-                                  <a:prstClr val="black"/>
+                                  <a:srgbClr val="EE0000"/>
                                 </a:solidFill>
                               </a:ln>
                             </wps:spPr>
@@ -4289,7 +4592,7 @@
                 </mc:Choice>
                 <mc:Fallback>
                   <w:pict>
-                    <v:shape w14:anchorId="7FF9276C" id="Text Box 339536803" o:spid="_x0000_s1035" type="#_x0000_t202" style="position:absolute;left:0;text-align:left;margin-left:26.65pt;margin-top:5.25pt;width:87.9pt;height:40.5pt;z-index:252141568;visibility:visible;mso-wrap-style:square;mso-width-percent:0;mso-height-percent:0;mso-wrap-distance-left:9pt;mso-wrap-distance-top:0;mso-wrap-distance-right:9pt;mso-wrap-distance-bottom:0;mso-position-horizontal:absolute;mso-position-horizontal-relative:text;mso-position-vertical:absolute;mso-position-vertical-relative:text;mso-width-percent:0;mso-height-percent:0;mso-width-relative:margin;mso-height-relative:margin;v-text-anchor:middle" o:gfxdata="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" fillcolor="white [3201]" strokeweight=".5pt">
+                    <v:shape w14:anchorId="041378BB" id="Text Box 1050868664" o:spid="_x0000_s1035" type="#_x0000_t202" style="position:absolute;left:0;text-align:left;margin-left:26.65pt;margin-top:5.25pt;width:87.9pt;height:40.5pt;z-index:252169216;visibility:visible;mso-wrap-style:square;mso-width-percent:0;mso-height-percent:0;mso-wrap-distance-left:9pt;mso-wrap-distance-top:0;mso-wrap-distance-right:9pt;mso-wrap-distance-bottom:0;mso-position-horizontal:absolute;mso-position-horizontal-relative:text;mso-position-vertical:absolute;mso-position-vertical-relative:text;mso-width-percent:0;mso-height-percent:0;mso-width-relative:margin;mso-height-relative:margin;v-text-anchor:middle" o:gfxdata="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" fillcolor="white [3201]" strokecolor="#e00" strokeweight="2.25pt">
                       <v:textbox>
                         <w:txbxContent>
                           <w:p>
@@ -4369,7 +4672,7 @@
               <mc:AlternateContent>
                 <mc:Choice Requires="wps">
                   <w:drawing>
-                    <wp:anchor distT="0" distB="0" distL="114300" distR="114300" simplePos="0" relativeHeight="252142592" behindDoc="0" locked="0" layoutInCell="1" allowOverlap="1" wp14:anchorId="5021E0BD" wp14:editId="3EB7A29A">
+                    <wp:anchor distT="0" distB="0" distL="114300" distR="114300" simplePos="0" relativeHeight="252170240" behindDoc="0" locked="0" layoutInCell="1" allowOverlap="1" wp14:anchorId="208C6BD1" wp14:editId="4610F8C8">
                       <wp:simplePos x="0" y="0"/>
                       <wp:positionH relativeFrom="column">
                         <wp:posOffset>345971</wp:posOffset>
@@ -4378,9 +4681,9 @@
                         <wp:posOffset>346984</wp:posOffset>
                       </wp:positionV>
                       <wp:extent cx="1103630" cy="524823"/>
-                      <wp:effectExtent l="0" t="0" r="20320" b="27940"/>
+                      <wp:effectExtent l="19050" t="19050" r="20320" b="27940"/>
                       <wp:wrapNone/>
-                      <wp:docPr id="1558736721" name="Text Box 1558736721"/>
+                      <wp:docPr id="8934544" name="Text Box 8934544"/>
                       <wp:cNvGraphicFramePr/>
                       <a:graphic xmlns:a="http://schemas.openxmlformats.org/drawingml/2006/main">
                         <a:graphicData uri="http://schemas.microsoft.com/office/word/2010/wordprocessingShape">
@@ -4397,9 +4700,11 @@
                               <a:solidFill>
                                 <a:schemeClr val="lt1"/>
                               </a:solidFill>
-                              <a:ln w="6350">
+                              <a:ln w="28575">
                                 <a:solidFill>
-                                  <a:prstClr val="black"/>
+                                  <a:schemeClr val="accent4">
+                                    <a:lumMod val="75000"/>
+                                  </a:schemeClr>
                                 </a:solidFill>
                               </a:ln>
                             </wps:spPr>
@@ -4459,7 +4764,7 @@
                 </mc:Choice>
                 <mc:Fallback>
                   <w:pict>
-                    <v:shape w14:anchorId="5021E0BD" id="Text Box 1558736721" o:spid="_x0000_s1036" type="#_x0000_t202" style="position:absolute;margin-left:27.25pt;margin-top:27.3pt;width:86.9pt;height:41.3pt;z-index:252142592;visibility:visible;mso-wrap-style:square;mso-width-percent:0;mso-height-percent:0;mso-wrap-distance-left:9pt;mso-wrap-distance-top:0;mso-wrap-distance-right:9pt;mso-wrap-distance-bottom:0;mso-position-horizontal:absolute;mso-position-horizontal-relative:text;mso-position-vertical:absolute;mso-position-vertical-relative:text;mso-width-percent:0;mso-height-percent:0;mso-width-relative:margin;mso-height-relative:margin;v-text-anchor:middle" o:gfxdata="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" fillcolor="white [3201]" strokeweight=".5pt">
+                    <v:shape w14:anchorId="208C6BD1" id="Text Box 8934544" o:spid="_x0000_s1036" type="#_x0000_t202" style="position:absolute;margin-left:27.25pt;margin-top:27.3pt;width:86.9pt;height:41.3pt;z-index:252170240;visibility:visible;mso-wrap-style:square;mso-width-percent:0;mso-height-percent:0;mso-wrap-distance-left:9pt;mso-wrap-distance-top:0;mso-wrap-distance-right:9pt;mso-wrap-distance-bottom:0;mso-position-horizontal:absolute;mso-position-horizontal-relative:text;mso-position-vertical:absolute;mso-position-vertical-relative:text;mso-width-percent:0;mso-height-percent:0;mso-width-relative:margin;mso-height-relative:margin;v-text-anchor:middle" o:gfxdata="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" fillcolor="white [3201]" strokecolor="#bf8f00 [2407]" strokeweight="2.25pt">
                       <v:textbox>
                         <w:txbxContent>
                           <w:p>
@@ -4509,7 +4814,7 @@
               <mc:AlternateContent>
                 <mc:Choice Requires="wps">
                   <w:drawing>
-                    <wp:anchor distT="0" distB="0" distL="114300" distR="114300" simplePos="0" relativeHeight="252144640" behindDoc="0" locked="0" layoutInCell="1" allowOverlap="1" wp14:anchorId="25E5D606" wp14:editId="7D50631E">
+                    <wp:anchor distT="0" distB="0" distL="114300" distR="114300" simplePos="0" relativeHeight="252172288" behindDoc="0" locked="0" layoutInCell="1" allowOverlap="1" wp14:anchorId="1424F1EB" wp14:editId="68616F01">
                       <wp:simplePos x="0" y="0"/>
                       <wp:positionH relativeFrom="column">
                         <wp:posOffset>1867696</wp:posOffset>
@@ -4518,9 +4823,9 @@
                         <wp:posOffset>360633</wp:posOffset>
                       </wp:positionV>
                       <wp:extent cx="1092200" cy="511791"/>
-                      <wp:effectExtent l="0" t="0" r="12700" b="22225"/>
+                      <wp:effectExtent l="19050" t="19050" r="12700" b="22225"/>
                       <wp:wrapNone/>
-                      <wp:docPr id="650898653" name="Text Box 650898653"/>
+                      <wp:docPr id="1531827122" name="Text Box 1531827122"/>
                       <wp:cNvGraphicFramePr/>
                       <a:graphic xmlns:a="http://schemas.openxmlformats.org/drawingml/2006/main">
                         <a:graphicData uri="http://schemas.microsoft.com/office/word/2010/wordprocessingShape">
@@ -4537,9 +4842,11 @@
                               <a:solidFill>
                                 <a:schemeClr val="lt1"/>
                               </a:solidFill>
-                              <a:ln w="6350">
+                              <a:ln w="28575">
                                 <a:solidFill>
-                                  <a:prstClr val="black"/>
+                                  <a:schemeClr val="accent6">
+                                    <a:lumMod val="75000"/>
+                                  </a:schemeClr>
                                 </a:solidFill>
                               </a:ln>
                             </wps:spPr>
@@ -4599,7 +4906,7 @@
                 </mc:Choice>
                 <mc:Fallback>
                   <w:pict>
-                    <v:shape w14:anchorId="25E5D606" id="Text Box 650898653" o:spid="_x0000_s1037" type="#_x0000_t202" style="position:absolute;margin-left:147.05pt;margin-top:28.4pt;width:86pt;height:40.3pt;z-index:252144640;visibility:visible;mso-wrap-style:square;mso-width-percent:0;mso-height-percent:0;mso-wrap-distance-left:9pt;mso-wrap-distance-top:0;mso-wrap-distance-right:9pt;mso-wrap-distance-bottom:0;mso-position-horizontal:absolute;mso-position-horizontal-relative:text;mso-position-vertical:absolute;mso-position-vertical-relative:text;mso-width-percent:0;mso-height-percent:0;mso-width-relative:margin;mso-height-relative:margin;v-text-anchor:middle" o:gfxdata="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" fillcolor="white [3201]" strokeweight=".5pt">
+                    <v:shape w14:anchorId="1424F1EB" id="Text Box 1531827122" o:spid="_x0000_s1037" type="#_x0000_t202" style="position:absolute;margin-left:147.05pt;margin-top:28.4pt;width:86pt;height:40.3pt;z-index:252172288;visibility:visible;mso-wrap-style:square;mso-width-percent:0;mso-height-percent:0;mso-wrap-distance-left:9pt;mso-wrap-distance-top:0;mso-wrap-distance-right:9pt;mso-wrap-distance-bottom:0;mso-position-horizontal:absolute;mso-position-horizontal-relative:text;mso-position-vertical:absolute;mso-position-vertical-relative:text;mso-width-percent:0;mso-height-percent:0;mso-width-relative:margin;mso-height-relative:margin;v-text-anchor:middle" o:gfxdata="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" fillcolor="white [3201]" strokecolor="#538135 [2409]" strokeweight="2.25pt">
                       <v:textbox>
                         <w:txbxContent>
                           <w:p>
@@ -4648,7 +4955,9 @@
             <w:tcW w:w="540" w:type="dxa"/>
             <w:vMerge/>
             <w:tcBorders>
+              <w:left w:val="single" w:sz="12" w:space="0" w:color="000000" w:themeColor="text1"/>
               <w:bottom w:val="nil"/>
+              <w:right w:val="single" w:sz="12" w:space="0" w:color="000000" w:themeColor="text1"/>
             </w:tcBorders>
           </w:tcPr>
           <w:p>
@@ -4663,7 +4972,13 @@
         <w:tc>
           <w:tcPr>
             <w:tcW w:w="5310" w:type="dxa"/>
-            <w:shd w:val="clear" w:color="auto" w:fill="D9D9D9" w:themeFill="background1" w:themeFillShade="D9"/>
+            <w:tcBorders>
+              <w:top w:val="single" w:sz="12" w:space="0" w:color="000000" w:themeColor="text1"/>
+              <w:left w:val="single" w:sz="12" w:space="0" w:color="000000" w:themeColor="text1"/>
+              <w:bottom w:val="single" w:sz="12" w:space="0" w:color="000000" w:themeColor="text1"/>
+              <w:right w:val="single" w:sz="12" w:space="0" w:color="000000" w:themeColor="text1"/>
+            </w:tcBorders>
+            <w:shd w:val="clear" w:color="auto" w:fill="D9E2F3" w:themeFill="accent5" w:themeFillTint="33"/>
           </w:tcPr>
           <w:p>
             <w:pPr>
@@ -4691,7 +5006,7 @@
               <mc:AlternateContent>
                 <mc:Choice Requires="wps">
                   <w:drawing>
-                    <wp:anchor distT="0" distB="0" distL="114300" distR="114300" simplePos="0" relativeHeight="252147712" behindDoc="0" locked="0" layoutInCell="1" allowOverlap="1" wp14:anchorId="4A591CB2" wp14:editId="57AEC72F">
+                    <wp:anchor distT="0" distB="0" distL="114300" distR="114300" simplePos="0" relativeHeight="252175360" behindDoc="0" locked="0" layoutInCell="1" allowOverlap="1" wp14:anchorId="48BAF93E" wp14:editId="47F8A74D">
                       <wp:simplePos x="0" y="0"/>
                       <wp:positionH relativeFrom="column">
                         <wp:posOffset>1867696</wp:posOffset>
@@ -4700,9 +5015,9 @@
                         <wp:posOffset>80654</wp:posOffset>
                       </wp:positionV>
                       <wp:extent cx="1092200" cy="499423"/>
-                      <wp:effectExtent l="0" t="0" r="12700" b="15240"/>
+                      <wp:effectExtent l="19050" t="19050" r="12700" b="15240"/>
                       <wp:wrapNone/>
-                      <wp:docPr id="1269338365" name="Text Box 1269338365"/>
+                      <wp:docPr id="1028005733" name="Text Box 1028005733"/>
                       <wp:cNvGraphicFramePr/>
                       <a:graphic xmlns:a="http://schemas.openxmlformats.org/drawingml/2006/main">
                         <a:graphicData uri="http://schemas.microsoft.com/office/word/2010/wordprocessingShape">
@@ -4719,9 +5034,9 @@
                               <a:solidFill>
                                 <a:schemeClr val="lt1"/>
                               </a:solidFill>
-                              <a:ln w="6350">
+                              <a:ln w="28575">
                                 <a:solidFill>
-                                  <a:prstClr val="black"/>
+                                  <a:schemeClr val="accent5"/>
                                 </a:solidFill>
                               </a:ln>
                             </wps:spPr>
@@ -4781,7 +5096,7 @@
                 </mc:Choice>
                 <mc:Fallback>
                   <w:pict>
-                    <v:shape w14:anchorId="4A591CB2" id="Text Box 1269338365" o:spid="_x0000_s1038" type="#_x0000_t202" style="position:absolute;left:0;text-align:left;margin-left:147.05pt;margin-top:6.35pt;width:86pt;height:39.3pt;z-index:252147712;visibility:visible;mso-wrap-style:square;mso-width-percent:0;mso-height-percent:0;mso-wrap-distance-left:9pt;mso-wrap-distance-top:0;mso-wrap-distance-right:9pt;mso-wrap-distance-bottom:0;mso-position-horizontal:absolute;mso-position-horizontal-relative:text;mso-position-vertical:absolute;mso-position-vertical-relative:text;mso-width-percent:0;mso-height-percent:0;mso-width-relative:margin;mso-height-relative:margin;v-text-anchor:middle" o:gfxdata="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" fillcolor="white [3201]" strokeweight=".5pt">
+                    <v:shape w14:anchorId="48BAF93E" id="Text Box 1028005733" o:spid="_x0000_s1038" type="#_x0000_t202" style="position:absolute;left:0;text-align:left;margin-left:147.05pt;margin-top:6.35pt;width:86pt;height:39.3pt;z-index:252175360;visibility:visible;mso-wrap-style:square;mso-width-percent:0;mso-height-percent:0;mso-wrap-distance-left:9pt;mso-wrap-distance-top:0;mso-wrap-distance-right:9pt;mso-wrap-distance-bottom:0;mso-position-horizontal:absolute;mso-position-horizontal-relative:text;mso-position-vertical:absolute;mso-position-vertical-relative:text;mso-width-percent:0;mso-height-percent:0;mso-width-relative:margin;mso-height-relative:margin;v-text-anchor:middle" o:gfxdata="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" fillcolor="white [3201]" strokecolor="#4472c4 [3208]" strokeweight="2.25pt">
                       <v:textbox>
                         <w:txbxContent>
                           <w:p>
@@ -4831,7 +5146,7 @@
               <mc:AlternateContent>
                 <mc:Choice Requires="wps">
                   <w:drawing>
-                    <wp:anchor distT="0" distB="0" distL="114300" distR="114300" simplePos="0" relativeHeight="252145664" behindDoc="0" locked="0" layoutInCell="1" allowOverlap="1" wp14:anchorId="671C2CD7" wp14:editId="3EF11AFB">
+                    <wp:anchor distT="0" distB="0" distL="114300" distR="114300" simplePos="0" relativeHeight="252173312" behindDoc="0" locked="0" layoutInCell="1" allowOverlap="1" wp14:anchorId="2936FE67" wp14:editId="3DCA8F8F">
                       <wp:simplePos x="0" y="0"/>
                       <wp:positionH relativeFrom="column">
                         <wp:posOffset>338323</wp:posOffset>
@@ -4840,9 +5155,9 @@
                         <wp:posOffset>66931</wp:posOffset>
                       </wp:positionV>
                       <wp:extent cx="1116281" cy="514350"/>
-                      <wp:effectExtent l="0" t="0" r="27305" b="19050"/>
+                      <wp:effectExtent l="19050" t="19050" r="27305" b="19050"/>
                       <wp:wrapNone/>
-                      <wp:docPr id="1335635875" name="Text Box 1335635875"/>
+                      <wp:docPr id="2055195717" name="Text Box 2055195717"/>
                       <wp:cNvGraphicFramePr/>
                       <a:graphic xmlns:a="http://schemas.openxmlformats.org/drawingml/2006/main">
                         <a:graphicData uri="http://schemas.microsoft.com/office/word/2010/wordprocessingShape">
@@ -4859,9 +5174,9 @@
                               <a:solidFill>
                                 <a:schemeClr val="lt1"/>
                               </a:solidFill>
-                              <a:ln w="6350">
+                              <a:ln w="28575">
                                 <a:solidFill>
-                                  <a:prstClr val="black"/>
+                                  <a:srgbClr val="EE0000"/>
                                 </a:solidFill>
                               </a:ln>
                             </wps:spPr>
@@ -4948,7 +5263,7 @@
                 </mc:Choice>
                 <mc:Fallback>
                   <w:pict>
-                    <v:shape w14:anchorId="671C2CD7" id="Text Box 1335635875" o:spid="_x0000_s1039" type="#_x0000_t202" style="position:absolute;left:0;text-align:left;margin-left:26.65pt;margin-top:5.25pt;width:87.9pt;height:40.5pt;z-index:252145664;visibility:visible;mso-wrap-style:square;mso-width-percent:0;mso-height-percent:0;mso-wrap-distance-left:9pt;mso-wrap-distance-top:0;mso-wrap-distance-right:9pt;mso-wrap-distance-bottom:0;mso-position-horizontal:absolute;mso-position-horizontal-relative:text;mso-position-vertical:absolute;mso-position-vertical-relative:text;mso-width-percent:0;mso-height-percent:0;mso-width-relative:margin;mso-height-relative:margin;v-text-anchor:middle" o:gfxdata="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" fillcolor="white [3201]" strokeweight=".5pt">
+                    <v:shape w14:anchorId="2936FE67" id="Text Box 2055195717" o:spid="_x0000_s1039" type="#_x0000_t202" style="position:absolute;left:0;text-align:left;margin-left:26.65pt;margin-top:5.25pt;width:87.9pt;height:40.5pt;z-index:252173312;visibility:visible;mso-wrap-style:square;mso-width-percent:0;mso-height-percent:0;mso-wrap-distance-left:9pt;mso-wrap-distance-top:0;mso-wrap-distance-right:9pt;mso-wrap-distance-bottom:0;mso-position-horizontal:absolute;mso-position-horizontal-relative:text;mso-position-vertical:absolute;mso-position-vertical-relative:text;mso-width-percent:0;mso-height-percent:0;mso-width-relative:margin;mso-height-relative:margin;v-text-anchor:middle" o:gfxdata="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" fillcolor="white [3201]" strokecolor="#e00" strokeweight="2.25pt">
                       <v:textbox>
                         <w:txbxContent>
                           <w:p>
@@ -5028,7 +5343,7 @@
               <mc:AlternateContent>
                 <mc:Choice Requires="wps">
                   <w:drawing>
-                    <wp:anchor distT="0" distB="0" distL="114300" distR="114300" simplePos="0" relativeHeight="252146688" behindDoc="0" locked="0" layoutInCell="1" allowOverlap="1" wp14:anchorId="42A4F815" wp14:editId="4DCE22DB">
+                    <wp:anchor distT="0" distB="0" distL="114300" distR="114300" simplePos="0" relativeHeight="252174336" behindDoc="0" locked="0" layoutInCell="1" allowOverlap="1" wp14:anchorId="1EF22822" wp14:editId="4AFA6942">
                       <wp:simplePos x="0" y="0"/>
                       <wp:positionH relativeFrom="column">
                         <wp:posOffset>345971</wp:posOffset>
@@ -5037,9 +5352,9 @@
                         <wp:posOffset>346984</wp:posOffset>
                       </wp:positionV>
                       <wp:extent cx="1103630" cy="524823"/>
-                      <wp:effectExtent l="0" t="0" r="20320" b="27940"/>
+                      <wp:effectExtent l="19050" t="19050" r="20320" b="27940"/>
                       <wp:wrapNone/>
-                      <wp:docPr id="1513503963" name="Text Box 1513503963"/>
+                      <wp:docPr id="310543786" name="Text Box 310543786"/>
                       <wp:cNvGraphicFramePr/>
                       <a:graphic xmlns:a="http://schemas.openxmlformats.org/drawingml/2006/main">
                         <a:graphicData uri="http://schemas.microsoft.com/office/word/2010/wordprocessingShape">
@@ -5056,9 +5371,11 @@
                               <a:solidFill>
                                 <a:schemeClr val="lt1"/>
                               </a:solidFill>
-                              <a:ln w="6350">
+                              <a:ln w="28575">
                                 <a:solidFill>
-                                  <a:prstClr val="black"/>
+                                  <a:schemeClr val="accent4">
+                                    <a:lumMod val="75000"/>
+                                  </a:schemeClr>
                                 </a:solidFill>
                               </a:ln>
                             </wps:spPr>
@@ -5118,7 +5435,7 @@
                 </mc:Choice>
                 <mc:Fallback>
                   <w:pict>
-                    <v:shape w14:anchorId="42A4F815" id="Text Box 1513503963" o:spid="_x0000_s1040" type="#_x0000_t202" style="position:absolute;margin-left:27.25pt;margin-top:27.3pt;width:86.9pt;height:41.3pt;z-index:252146688;visibility:visible;mso-wrap-style:square;mso-width-percent:0;mso-height-percent:0;mso-wrap-distance-left:9pt;mso-wrap-distance-top:0;mso-wrap-distance-right:9pt;mso-wrap-distance-bottom:0;mso-position-horizontal:absolute;mso-position-horizontal-relative:text;mso-position-vertical:absolute;mso-position-vertical-relative:text;mso-width-percent:0;mso-height-percent:0;mso-width-relative:margin;mso-height-relative:margin;v-text-anchor:middle" o:gfxdata="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" fillcolor="white [3201]" strokeweight=".5pt">
+                    <v:shape w14:anchorId="1EF22822" id="Text Box 310543786" o:spid="_x0000_s1040" type="#_x0000_t202" style="position:absolute;margin-left:27.25pt;margin-top:27.3pt;width:86.9pt;height:41.3pt;z-index:252174336;visibility:visible;mso-wrap-style:square;mso-width-percent:0;mso-height-percent:0;mso-wrap-distance-left:9pt;mso-wrap-distance-top:0;mso-wrap-distance-right:9pt;mso-wrap-distance-bottom:0;mso-position-horizontal:absolute;mso-position-horizontal-relative:text;mso-position-vertical:absolute;mso-position-vertical-relative:text;mso-width-percent:0;mso-height-percent:0;mso-width-relative:margin;mso-height-relative:margin;v-text-anchor:middle" o:gfxdata="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" fillcolor="white [3201]" strokecolor="#bf8f00 [2407]" strokeweight="2.25pt">
                       <v:textbox>
                         <w:txbxContent>
                           <w:p>
@@ -5168,7 +5485,7 @@
               <mc:AlternateContent>
                 <mc:Choice Requires="wps">
                   <w:drawing>
-                    <wp:anchor distT="0" distB="0" distL="114300" distR="114300" simplePos="0" relativeHeight="252148736" behindDoc="0" locked="0" layoutInCell="1" allowOverlap="1" wp14:anchorId="781C149B" wp14:editId="684F7179">
+                    <wp:anchor distT="0" distB="0" distL="114300" distR="114300" simplePos="0" relativeHeight="252176384" behindDoc="0" locked="0" layoutInCell="1" allowOverlap="1" wp14:anchorId="03A4D8B4" wp14:editId="661A2F0E">
                       <wp:simplePos x="0" y="0"/>
                       <wp:positionH relativeFrom="column">
                         <wp:posOffset>1867696</wp:posOffset>
@@ -5177,9 +5494,9 @@
                         <wp:posOffset>360633</wp:posOffset>
                       </wp:positionV>
                       <wp:extent cx="1092200" cy="511791"/>
-                      <wp:effectExtent l="0" t="0" r="12700" b="22225"/>
+                      <wp:effectExtent l="19050" t="19050" r="12700" b="22225"/>
                       <wp:wrapNone/>
-                      <wp:docPr id="2029190918" name="Text Box 2029190918"/>
+                      <wp:docPr id="708680349" name="Text Box 708680349"/>
                       <wp:cNvGraphicFramePr/>
                       <a:graphic xmlns:a="http://schemas.openxmlformats.org/drawingml/2006/main">
                         <a:graphicData uri="http://schemas.microsoft.com/office/word/2010/wordprocessingShape">
@@ -5196,9 +5513,11 @@
                               <a:solidFill>
                                 <a:schemeClr val="lt1"/>
                               </a:solidFill>
-                              <a:ln w="6350">
+                              <a:ln w="28575">
                                 <a:solidFill>
-                                  <a:prstClr val="black"/>
+                                  <a:schemeClr val="accent6">
+                                    <a:lumMod val="75000"/>
+                                  </a:schemeClr>
                                 </a:solidFill>
                               </a:ln>
                             </wps:spPr>
@@ -5258,7 +5577,7 @@
                 </mc:Choice>
                 <mc:Fallback>
                   <w:pict>
-                    <v:shape w14:anchorId="781C149B" id="Text Box 2029190918" o:spid="_x0000_s1041" type="#_x0000_t202" style="position:absolute;margin-left:147.05pt;margin-top:28.4pt;width:86pt;height:40.3pt;z-index:252148736;visibility:visible;mso-wrap-style:square;mso-width-percent:0;mso-height-percent:0;mso-wrap-distance-left:9pt;mso-wrap-distance-top:0;mso-wrap-distance-right:9pt;mso-wrap-distance-bottom:0;mso-position-horizontal:absolute;mso-position-horizontal-relative:text;mso-position-vertical:absolute;mso-position-vertical-relative:text;mso-width-percent:0;mso-height-percent:0;mso-width-relative:margin;mso-height-relative:margin;v-text-anchor:middle" o:gfxdata="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" fillcolor="white [3201]" strokeweight=".5pt">
+                    <v:shape w14:anchorId="03A4D8B4" id="Text Box 708680349" o:spid="_x0000_s1041" type="#_x0000_t202" style="position:absolute;margin-left:147.05pt;margin-top:28.4pt;width:86pt;height:40.3pt;z-index:252176384;visibility:visible;mso-wrap-style:square;mso-width-percent:0;mso-height-percent:0;mso-wrap-distance-left:9pt;mso-wrap-distance-top:0;mso-wrap-distance-right:9pt;mso-wrap-distance-bottom:0;mso-position-horizontal:absolute;mso-position-horizontal-relative:text;mso-position-vertical:absolute;mso-position-vertical-relative:text;mso-width-percent:0;mso-height-percent:0;mso-width-relative:margin;mso-height-relative:margin;v-text-anchor:middle" o:gfxdata="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" fillcolor="white [3201]" strokecolor="#538135 [2409]" strokeweight="2.25pt">
                       <v:textbox>
                         <w:txbxContent>
                           <w:p>
@@ -5307,7 +5626,7 @@
     <w:p/>
     <w:sectPr>
       <w:pgSz w:w="12240" w:h="15840"/>
-      <w:pgMar w:top="720" w:right="720" w:bottom="720" w:left="720" w:header="720" w:footer="720" w:gutter="0"/>
+      <w:pgMar w:top="576" w:right="720" w:bottom="576" w:left="720" w:header="720" w:footer="720" w:gutter="0"/>
       <w:cols w:space="720"/>
       <w:docGrid w:linePitch="360"/>
     </w:sectPr>
@@ -6055,21 +6374,6 @@
 </file>
 
 <file path=customXml/item1.xml><?xml version="1.0" encoding="utf-8"?>
-<p:properties xmlns:p="http://schemas.microsoft.com/office/2006/metadata/properties" xmlns:xsi="http://www.w3.org/2001/XMLSchema-instance" xmlns:pc="http://schemas.microsoft.com/office/infopath/2007/PartnerControls">
-  <documentManagement/>
-</p:properties>
-</file>
-
-<file path=customXml/item2.xml><?xml version="1.0" encoding="utf-8"?>
-<?mso-contentType ?>
-<FormTemplates xmlns="http://schemas.microsoft.com/sharepoint/v3/contenttype/forms">
-  <Display>DocumentLibraryForm</Display>
-  <Edit>DocumentLibraryForm</Edit>
-  <New>DocumentLibraryForm</New>
-</FormTemplates>
-</file>
-
-<file path=customXml/item3.xml><?xml version="1.0" encoding="utf-8"?>
 <ct:contentTypeSchema xmlns:ct="http://schemas.microsoft.com/office/2006/metadata/contentType" xmlns:ma="http://schemas.microsoft.com/office/2006/metadata/properties/metaAttributes" ct:_="" ma:_="" ma:contentTypeName="Document" ma:contentTypeID="0x0101002DD5600BF1EA024AAC4FDACBA03A0EDA" ma:contentTypeVersion="13" ma:contentTypeDescription="Create a new document." ma:contentTypeScope="" ma:versionID="33fe4beda35715a54d97ea8af8e37a76">
   <xsd:schema xmlns:xsd="http://www.w3.org/2001/XMLSchema" xmlns:xs="http://www.w3.org/2001/XMLSchema" xmlns:p="http://schemas.microsoft.com/office/2006/metadata/properties" xmlns:ns3="fe75581c-cf90-4db1-8dc7-a470398b9b5c" xmlns:ns4="939eb2c5-f6a8-45f3-84c6-81e28f19f057" targetNamespace="http://schemas.microsoft.com/office/2006/metadata/properties" ma:root="true" ma:fieldsID="5f7bb19914c6b7a9519e093b0d1180f5" ns3:_="" ns4:_="">
     <xsd:import namespace="fe75581c-cf90-4db1-8dc7-a470398b9b5c"/>
@@ -6292,28 +6596,26 @@
 </ct:contentTypeSchema>
 </file>
 
+<file path=customXml/item2.xml><?xml version="1.0" encoding="utf-8"?>
+<?mso-contentType ?>
+<FormTemplates xmlns="http://schemas.microsoft.com/sharepoint/v3/contenttype/forms">
+  <Display>DocumentLibraryForm</Display>
+  <Edit>DocumentLibraryForm</Edit>
+  <New>DocumentLibraryForm</New>
+</FormTemplates>
+</file>
+
+<file path=customXml/item3.xml><?xml version="1.0" encoding="utf-8"?>
+<p:properties xmlns:p="http://schemas.microsoft.com/office/2006/metadata/properties" xmlns:xsi="http://www.w3.org/2001/XMLSchema-instance" xmlns:pc="http://schemas.microsoft.com/office/infopath/2007/PartnerControls">
+  <documentManagement/>
+</p:properties>
+</file>
+
 <file path=customXml/item4.xml><?xml version="1.0" encoding="utf-8"?>
 <b:Sources xmlns:b="http://schemas.openxmlformats.org/officeDocument/2006/bibliography" xmlns="http://schemas.openxmlformats.org/officeDocument/2006/bibliography" SelectedStyle="\APASixthEditionOfficeOnline.xsl" StyleName="APA" Version="6"/>
 </file>
 
 <file path=customXml/itemProps1.xml><?xml version="1.0" encoding="utf-8"?>
-<ds:datastoreItem xmlns:ds="http://schemas.openxmlformats.org/officeDocument/2006/customXml" ds:itemID="{C3C04DE1-6969-4378-B9F3-DE459FD64CB1}">
-  <ds:schemaRefs>
-    <ds:schemaRef ds:uri="http://schemas.microsoft.com/office/2006/metadata/properties"/>
-    <ds:schemaRef ds:uri="http://schemas.microsoft.com/office/infopath/2007/PartnerControls"/>
-  </ds:schemaRefs>
-</ds:datastoreItem>
-</file>
-
-<file path=customXml/itemProps2.xml><?xml version="1.0" encoding="utf-8"?>
-<ds:datastoreItem xmlns:ds="http://schemas.openxmlformats.org/officeDocument/2006/customXml" ds:itemID="{3F100464-2119-4A30-967E-CBEE1F386811}">
-  <ds:schemaRefs>
-    <ds:schemaRef ds:uri="http://schemas.microsoft.com/sharepoint/v3/contenttype/forms"/>
-  </ds:schemaRefs>
-</ds:datastoreItem>
-</file>
-
-<file path=customXml/itemProps3.xml><?xml version="1.0" encoding="utf-8"?>
 <ds:datastoreItem xmlns:ds="http://schemas.openxmlformats.org/officeDocument/2006/customXml" ds:itemID="{99DCF19C-174C-4133-BE34-29A8CE198DE6}">
   <ds:schemaRefs>
     <ds:schemaRef ds:uri="http://schemas.microsoft.com/office/2006/metadata/contentType"/>
@@ -6332,6 +6634,23 @@
 </ds:datastoreItem>
 </file>
 
+<file path=customXml/itemProps2.xml><?xml version="1.0" encoding="utf-8"?>
+<ds:datastoreItem xmlns:ds="http://schemas.openxmlformats.org/officeDocument/2006/customXml" ds:itemID="{3F100464-2119-4A30-967E-CBEE1F386811}">
+  <ds:schemaRefs>
+    <ds:schemaRef ds:uri="http://schemas.microsoft.com/sharepoint/v3/contenttype/forms"/>
+  </ds:schemaRefs>
+</ds:datastoreItem>
+</file>
+
+<file path=customXml/itemProps3.xml><?xml version="1.0" encoding="utf-8"?>
+<ds:datastoreItem xmlns:ds="http://schemas.openxmlformats.org/officeDocument/2006/customXml" ds:itemID="{C3C04DE1-6969-4378-B9F3-DE459FD64CB1}">
+  <ds:schemaRefs>
+    <ds:schemaRef ds:uri="http://schemas.microsoft.com/office/2006/metadata/properties"/>
+    <ds:schemaRef ds:uri="http://schemas.microsoft.com/office/infopath/2007/PartnerControls"/>
+  </ds:schemaRefs>
+</ds:datastoreItem>
+</file>
+
 <file path=customXml/itemProps4.xml><?xml version="1.0" encoding="utf-8"?>
 <ds:datastoreItem xmlns:ds="http://schemas.openxmlformats.org/officeDocument/2006/customXml" ds:itemID="{47820480-98B6-4D7F-88E0-6AFE4E57BC3A}">
   <ds:schemaRefs>

</xml_diff>